<commit_message>
le bon powerpoint de maj
</commit_message>
<xml_diff>
--- a/CDC/CDC_File_Rouge.docx
+++ b/CDC/CDC_File_Rouge.docx
@@ -2597,13 +2597,8 @@
         <w:t xml:space="preserve"> </w:t>
       </w:r>
       <w:r>
-        <w:t>accompagnement/devis/</w:t>
-      </w:r>
-      <w:proofErr w:type="spellStart"/>
-      <w:r>
-        <w:t>ect</w:t>
-      </w:r>
-      <w:proofErr w:type="spellEnd"/>
+        <w:t>accompagnement/devis/ect</w:t>
+      </w:r>
       <w:r>
         <w:t>...</w:t>
       </w:r>
@@ -2920,15 +2915,7 @@
     <w:p/>
     <w:p>
       <w:r>
-        <w:t xml:space="preserve">Mettre en place </w:t>
-      </w:r>
-      <w:proofErr w:type="gramStart"/>
-      <w:r>
-        <w:t>des</w:t>
-      </w:r>
-      <w:proofErr w:type="gramEnd"/>
-      <w:r>
-        <w:t xml:space="preserve"> persona.</w:t>
+        <w:t>Mettre en place des persona.</w:t>
       </w:r>
     </w:p>
     <w:p>
@@ -3141,21 +3128,11 @@
           <w:lang w:val="en-US"/>
         </w:rPr>
       </w:pPr>
-      <w:proofErr w:type="spellStart"/>
-      <w:proofErr w:type="gramStart"/>
       <w:r>
         <w:rPr>
           <w:lang w:val="en-US"/>
         </w:rPr>
-        <w:t>yoojo</w:t>
-      </w:r>
-      <w:proofErr w:type="spellEnd"/>
-      <w:proofErr w:type="gramEnd"/>
-      <w:r>
-        <w:rPr>
-          <w:lang w:val="en-US"/>
-        </w:rPr>
-        <w:t xml:space="preserve"> </w:t>
+        <w:t xml:space="preserve">yoojo </w:t>
       </w:r>
       <w:r>
         <w:rPr>
@@ -3506,13 +3483,8 @@
         <w:t xml:space="preserve"> : </w:t>
       </w:r>
       <w:r>
-        <w:t xml:space="preserve">Great </w:t>
-      </w:r>
-      <w:proofErr w:type="spellStart"/>
-      <w:r>
-        <w:t>Vibes</w:t>
-      </w:r>
-      <w:proofErr w:type="spellEnd"/>
+        <w:t>Great Vibes</w:t>
+      </w:r>
       <w:r>
         <w:t xml:space="preserve"> - </w:t>
       </w:r>
@@ -3698,7 +3670,6 @@
         </w:numPr>
       </w:pPr>
       <w:bookmarkStart w:id="9" w:name="_Toc77077378"/>
-      <w:proofErr w:type="spellStart"/>
       <w:r>
         <w:t>Wire</w:t>
       </w:r>
@@ -3706,11 +3677,7 @@
         <w:t>F</w:t>
       </w:r>
       <w:r>
-        <w:t>rame</w:t>
-      </w:r>
-      <w:proofErr w:type="spellEnd"/>
-      <w:r>
-        <w:t xml:space="preserve"> et </w:t>
+        <w:t xml:space="preserve">rame et </w:t>
       </w:r>
       <w:r>
         <w:t>M</w:t>
@@ -4103,8 +4070,6 @@
       <w:r>
         <w:t xml:space="preserve"> </w:t>
       </w:r>
-      <w:bookmarkStart w:id="10" w:name="_GoBack"/>
-      <w:bookmarkEnd w:id="10"/>
       <w:r>
         <w:rPr>
           <w:noProof/>
@@ -4229,12 +4194,12 @@
           <w:numId w:val="1"/>
         </w:numPr>
       </w:pPr>
-      <w:bookmarkStart w:id="11" w:name="_Toc77077379"/>
+      <w:bookmarkStart w:id="10" w:name="_Toc77077379"/>
       <w:r>
         <w:lastRenderedPageBreak/>
         <w:t>Définition du besoin :</w:t>
       </w:r>
-      <w:bookmarkEnd w:id="11"/>
+      <w:bookmarkEnd w:id="10"/>
     </w:p>
     <w:p>
       <w:pPr>
@@ -4244,11 +4209,11 @@
           <w:numId w:val="1"/>
         </w:numPr>
       </w:pPr>
-      <w:bookmarkStart w:id="12" w:name="_Toc77077380"/>
+      <w:bookmarkStart w:id="11" w:name="_Toc77077380"/>
       <w:r>
         <w:t>Analyse de l’existant :</w:t>
       </w:r>
-      <w:bookmarkEnd w:id="12"/>
+      <w:bookmarkEnd w:id="11"/>
     </w:p>
     <w:p>
       <w:pPr>
@@ -4262,13 +4227,8 @@
         <w:t>La solution utilisée actuellement</w:t>
       </w:r>
       <w:r>
-        <w:t xml:space="preserve"> : </w:t>
-      </w:r>
-      <w:proofErr w:type="spellStart"/>
-      <w:r>
-        <w:t>null</w:t>
-      </w:r>
-      <w:proofErr w:type="spellEnd"/>
+        <w:t> : null</w:t>
+      </w:r>
     </w:p>
     <w:p>
       <w:pPr>
@@ -4282,13 +4242,8 @@
         <w:t>La version de la solution</w:t>
       </w:r>
       <w:r>
-        <w:t xml:space="preserve"> : </w:t>
-      </w:r>
-      <w:proofErr w:type="spellStart"/>
-      <w:r>
-        <w:t>null</w:t>
-      </w:r>
-      <w:proofErr w:type="spellEnd"/>
+        <w:t> : null</w:t>
+      </w:r>
     </w:p>
     <w:p>
       <w:pPr>
@@ -4302,13 +4257,8 @@
         <w:t>L’hébergement utilisé</w:t>
       </w:r>
       <w:r>
-        <w:t xml:space="preserve"> : </w:t>
-      </w:r>
-      <w:proofErr w:type="spellStart"/>
-      <w:r>
-        <w:t>null</w:t>
-      </w:r>
-      <w:proofErr w:type="spellEnd"/>
+        <w:t> : null</w:t>
+      </w:r>
     </w:p>
     <w:p>
       <w:pPr>
@@ -4322,13 +4272,8 @@
         <w:t>Les statistiques actuelles (trafic, taux de rebond, taux de conversion…)</w:t>
       </w:r>
       <w:r>
-        <w:t xml:space="preserve"> : </w:t>
-      </w:r>
-      <w:proofErr w:type="spellStart"/>
-      <w:r>
-        <w:t>null</w:t>
-      </w:r>
-      <w:proofErr w:type="spellEnd"/>
+        <w:t> : null</w:t>
+      </w:r>
     </w:p>
     <w:p>
       <w:pPr>
@@ -4360,13 +4305,8 @@
         <w:t> : S</w:t>
       </w:r>
       <w:r>
-        <w:t>ites fonctionnels ou web-</w:t>
-      </w:r>
-      <w:proofErr w:type="spellStart"/>
-      <w:r>
-        <w:t>app</w:t>
-      </w:r>
-      <w:proofErr w:type="spellEnd"/>
+        <w:t>ites fonctionnels ou web-app</w:t>
+      </w:r>
     </w:p>
     <w:p>
       <w:pPr>
@@ -4380,13 +4320,8 @@
         <w:t>Les moyens utilisés pour les paiements</w:t>
       </w:r>
       <w:r>
-        <w:t xml:space="preserve"> : </w:t>
-      </w:r>
-      <w:proofErr w:type="spellStart"/>
-      <w:r>
-        <w:t>null</w:t>
-      </w:r>
-      <w:proofErr w:type="spellEnd"/>
+        <w:t> : null</w:t>
+      </w:r>
     </w:p>
     <w:p>
       <w:pPr>
@@ -4400,13 +4335,8 @@
         <w:t>Les plugins utilisés</w:t>
       </w:r>
       <w:r>
-        <w:t xml:space="preserve"> : </w:t>
-      </w:r>
-      <w:proofErr w:type="spellStart"/>
-      <w:r>
-        <w:t>null</w:t>
-      </w:r>
-      <w:proofErr w:type="spellEnd"/>
+        <w:t> : null</w:t>
+      </w:r>
     </w:p>
     <w:p>
       <w:pPr>
@@ -4447,11 +4377,11 @@
           <w:numId w:val="1"/>
         </w:numPr>
       </w:pPr>
-      <w:bookmarkStart w:id="13" w:name="_Toc77077381"/>
+      <w:bookmarkStart w:id="12" w:name="_Toc77077381"/>
       <w:r>
         <w:t>Enoncé du besoin :</w:t>
       </w:r>
-      <w:bookmarkEnd w:id="13"/>
+      <w:bookmarkEnd w:id="12"/>
     </w:p>
     <w:p>
       <w:pPr>
@@ -4543,11 +4473,11 @@
           <w:numId w:val="1"/>
         </w:numPr>
       </w:pPr>
-      <w:bookmarkStart w:id="14" w:name="_Toc77077382"/>
+      <w:bookmarkStart w:id="13" w:name="_Toc77077382"/>
       <w:r>
         <w:t>Les objectifs quantitatifs :</w:t>
       </w:r>
-      <w:bookmarkEnd w:id="14"/>
+      <w:bookmarkEnd w:id="13"/>
     </w:p>
     <w:p>
       <w:pPr>
@@ -4594,11 +4524,11 @@
           <w:numId w:val="1"/>
         </w:numPr>
       </w:pPr>
-      <w:bookmarkStart w:id="15" w:name="_Toc77077383"/>
+      <w:bookmarkStart w:id="14" w:name="_Toc77077383"/>
       <w:r>
         <w:t>Fonctionnalités du produit :</w:t>
       </w:r>
-      <w:bookmarkEnd w:id="15"/>
+      <w:bookmarkEnd w:id="14"/>
     </w:p>
     <w:p>
       <w:pPr>
@@ -4626,16 +4556,11 @@
       <w:r>
         <w:t xml:space="preserve">Votre site </w:t>
       </w:r>
-      <w:proofErr w:type="spellStart"/>
       <w:r>
         <w:t>aura-t</w:t>
       </w:r>
       <w:r>
-        <w:t>-il</w:t>
-      </w:r>
-      <w:proofErr w:type="spellEnd"/>
-      <w:r>
-        <w:t xml:space="preserve"> une boutique ?</w:t>
+        <w:t>-il une boutique ?</w:t>
       </w:r>
       <w:r>
         <w:t xml:space="preserve"> Pas nécessairement.</w:t>
@@ -4682,12 +4607,12 @@
           <w:numId w:val="1"/>
         </w:numPr>
       </w:pPr>
-      <w:bookmarkStart w:id="16" w:name="_Toc77077384"/>
+      <w:bookmarkStart w:id="15" w:name="_Toc77077384"/>
       <w:r>
         <w:lastRenderedPageBreak/>
         <w:t>Contraintes :</w:t>
       </w:r>
-      <w:bookmarkEnd w:id="16"/>
+      <w:bookmarkEnd w:id="15"/>
     </w:p>
     <w:p>
       <w:pPr>
@@ -4697,11 +4622,11 @@
           <w:numId w:val="1"/>
         </w:numPr>
       </w:pPr>
-      <w:bookmarkStart w:id="17" w:name="_Toc77077385"/>
+      <w:bookmarkStart w:id="16" w:name="_Toc77077385"/>
       <w:r>
         <w:t>Contraintes techniques :</w:t>
       </w:r>
-      <w:bookmarkEnd w:id="17"/>
+      <w:bookmarkEnd w:id="16"/>
     </w:p>
     <w:p>
       <w:r>
@@ -4725,23 +4650,7 @@
         <w:pStyle w:val="Paragraphedeliste"/>
       </w:pPr>
       <w:r>
-        <w:t xml:space="preserve">Création de compte, </w:t>
-      </w:r>
-      <w:proofErr w:type="spellStart"/>
-      <w:r>
-        <w:t>CVthèque</w:t>
-      </w:r>
-      <w:proofErr w:type="spellEnd"/>
-      <w:r>
-        <w:t xml:space="preserve">, agenda des disponibilités des dev, </w:t>
-      </w:r>
-      <w:proofErr w:type="spellStart"/>
-      <w:r>
-        <w:t>ect</w:t>
-      </w:r>
-      <w:proofErr w:type="spellEnd"/>
-      <w:r>
-        <w:t>…</w:t>
+        <w:t>Création de compte, CVthèque, agenda des disponibilités des dev, ect…</w:t>
       </w:r>
     </w:p>
     <w:p>
@@ -4756,15 +4665,7 @@
         <w:t>Quelles technologies sont imposées/retenues ?</w:t>
       </w:r>
       <w:r>
-        <w:t xml:space="preserve"> langage de programmation python | BDD </w:t>
-      </w:r>
-      <w:proofErr w:type="spellStart"/>
-      <w:r>
-        <w:t>mysql</w:t>
-      </w:r>
-      <w:proofErr w:type="spellEnd"/>
-      <w:r>
-        <w:t>.</w:t>
+        <w:t xml:space="preserve"> langage de programmation python | BDD mysql.</w:t>
       </w:r>
     </w:p>
     <w:p>
@@ -4797,13 +4698,8 @@
         <w:t>Hébergement du site internet</w:t>
       </w:r>
       <w:r>
-        <w:t xml:space="preserve"> : </w:t>
-      </w:r>
-      <w:proofErr w:type="spellStart"/>
-      <w:r>
-        <w:t>null</w:t>
-      </w:r>
-      <w:proofErr w:type="spellEnd"/>
+        <w:t> : null</w:t>
+      </w:r>
     </w:p>
     <w:p>
       <w:pPr>
@@ -4895,11 +4791,11 @@
           <w:numId w:val="1"/>
         </w:numPr>
       </w:pPr>
-      <w:bookmarkStart w:id="18" w:name="_Toc77077386"/>
+      <w:bookmarkStart w:id="17" w:name="_Toc77077386"/>
       <w:r>
         <w:t>Contraintes légales et réglementaires :</w:t>
       </w:r>
-      <w:bookmarkEnd w:id="18"/>
+      <w:bookmarkEnd w:id="17"/>
     </w:p>
     <w:p>
       <w:pPr>
@@ -4982,11 +4878,11 @@
           <w:numId w:val="1"/>
         </w:numPr>
       </w:pPr>
-      <w:bookmarkStart w:id="19" w:name="_Toc77077387"/>
+      <w:bookmarkStart w:id="18" w:name="_Toc77077387"/>
       <w:r>
         <w:t>Contraintes de coûts</w:t>
       </w:r>
-      <w:bookmarkEnd w:id="19"/>
+      <w:bookmarkEnd w:id="18"/>
     </w:p>
     <w:p>
       <w:pPr>
@@ -5034,11 +4930,11 @@
           <w:numId w:val="1"/>
         </w:numPr>
       </w:pPr>
-      <w:bookmarkStart w:id="20" w:name="_Toc77077388"/>
+      <w:bookmarkStart w:id="19" w:name="_Toc77077388"/>
       <w:r>
         <w:t>Contrainte de délais</w:t>
       </w:r>
-      <w:bookmarkEnd w:id="20"/>
+      <w:bookmarkEnd w:id="19"/>
     </w:p>
     <w:p>
       <w:pPr>
@@ -5109,7 +5005,7 @@
           <w:numId w:val="1"/>
         </w:numPr>
       </w:pPr>
-      <w:bookmarkStart w:id="21" w:name="_Toc77077389"/>
+      <w:bookmarkStart w:id="20" w:name="_Toc77077389"/>
       <w:r>
         <w:lastRenderedPageBreak/>
         <w:t>Déroulement</w:t>
@@ -5117,7 +5013,7 @@
       <w:r>
         <w:t xml:space="preserve"> et Livrables :</w:t>
       </w:r>
-      <w:bookmarkEnd w:id="21"/>
+      <w:bookmarkEnd w:id="20"/>
     </w:p>
     <w:p>
       <w:pPr>
@@ -5127,11 +5023,11 @@
           <w:numId w:val="1"/>
         </w:numPr>
       </w:pPr>
-      <w:bookmarkStart w:id="22" w:name="_Toc77077390"/>
+      <w:bookmarkStart w:id="21" w:name="_Toc77077390"/>
       <w:r>
         <w:t>Les livrables :</w:t>
       </w:r>
-      <w:bookmarkEnd w:id="22"/>
+      <w:bookmarkEnd w:id="21"/>
     </w:p>
     <w:p>
       <w:r>
@@ -5194,7 +5090,7 @@
           <w:numId w:val="1"/>
         </w:numPr>
       </w:pPr>
-      <w:bookmarkStart w:id="23" w:name="_Toc77077391"/>
+      <w:bookmarkStart w:id="22" w:name="_Toc77077391"/>
       <w:r>
         <w:t xml:space="preserve">Le contenu de votre site </w:t>
       </w:r>
@@ -5204,7 +5100,7 @@
       <w:r>
         <w:t> :</w:t>
       </w:r>
-      <w:bookmarkEnd w:id="23"/>
+      <w:bookmarkEnd w:id="22"/>
     </w:p>
     <w:p>
       <w:pPr>
@@ -5270,11 +5166,11 @@
           <w:numId w:val="1"/>
         </w:numPr>
       </w:pPr>
-      <w:bookmarkStart w:id="24" w:name="_Toc77077392"/>
+      <w:bookmarkStart w:id="23" w:name="_Toc77077392"/>
       <w:r>
         <w:t>Le planning :</w:t>
       </w:r>
-      <w:bookmarkEnd w:id="24"/>
+      <w:bookmarkEnd w:id="23"/>
     </w:p>
     <w:p>
       <w:r>
@@ -5380,12 +5276,12 @@
           <w:numId w:val="1"/>
         </w:numPr>
       </w:pPr>
-      <w:bookmarkStart w:id="25" w:name="_Toc77077393"/>
+      <w:bookmarkStart w:id="24" w:name="_Toc77077393"/>
       <w:r>
         <w:lastRenderedPageBreak/>
         <w:t>Annexes :</w:t>
       </w:r>
-      <w:bookmarkEnd w:id="25"/>
+      <w:bookmarkEnd w:id="24"/>
     </w:p>
     <w:p>
       <w:r>
@@ -5906,8 +5802,908 @@
         <w:t xml:space="preserve"> </w:t>
       </w:r>
     </w:p>
+    <w:p>
+      <w:pPr>
+        <w:tabs>
+          <w:tab w:val="left" w:pos="3225"/>
+        </w:tabs>
+      </w:pPr>
+      <w:r>
+        <w:t>Zoning</w:t>
+      </w:r>
+      <w:r>
+        <w:t>,</w:t>
+      </w:r>
+      <w:r>
+        <w:t xml:space="preserve"> </w:t>
+      </w:r>
+      <w:r>
+        <w:t>wireframe</w:t>
+      </w:r>
+      <w:r>
+        <w:t xml:space="preserve"> </w:t>
+      </w:r>
+      <w:r>
+        <w:t>&amp;</w:t>
+      </w:r>
+      <w:r>
+        <w:t xml:space="preserve"> </w:t>
+      </w:r>
+      <w:r>
+        <w:t>mockups</w:t>
+      </w:r>
+      <w:bookmarkStart w:id="25" w:name="_GoBack"/>
+      <w:bookmarkEnd w:id="25"/>
+      <w:r>
+        <w:t>:</w:t>
+      </w:r>
+    </w:p>
+    <w:p>
+      <w:pPr>
+        <w:tabs>
+          <w:tab w:val="left" w:pos="3225"/>
+        </w:tabs>
+      </w:pPr>
+      <w:r>
+        <w:rPr>
+          <w:noProof/>
+          <w:lang w:eastAsia="fr-FR"/>
+        </w:rPr>
+        <w:lastRenderedPageBreak/>
+        <w:drawing>
+          <wp:inline distT="0" distB="0" distL="0" distR="0" wp14:anchorId="5BEAC14B" wp14:editId="58063369">
+            <wp:extent cx="2864561" cy="1628775"/>
+            <wp:effectExtent l="0" t="0" r="0" b="0"/>
+            <wp:docPr id="26" name="Image 26" descr="C:\Users\dev\Desktop\ProjetFilRouge\CDC\zoningPageAcueill.jpg"/>
+            <wp:cNvGraphicFramePr>
+              <a:graphicFrameLocks xmlns:a="http://schemas.openxmlformats.org/drawingml/2006/main" noChangeAspect="1"/>
+            </wp:cNvGraphicFramePr>
+            <a:graphic xmlns:a="http://schemas.openxmlformats.org/drawingml/2006/main">
+              <a:graphicData uri="http://schemas.openxmlformats.org/drawingml/2006/picture">
+                <pic:pic xmlns:pic="http://schemas.openxmlformats.org/drawingml/2006/picture">
+                  <pic:nvPicPr>
+                    <pic:cNvPr id="0" name="Picture 2" descr="C:\Users\dev\Desktop\ProjetFilRouge\CDC\zoningPageAcueill.jpg"/>
+                    <pic:cNvPicPr>
+                      <a:picLocks noChangeAspect="1" noChangeArrowheads="1"/>
+                    </pic:cNvPicPr>
+                  </pic:nvPicPr>
+                  <pic:blipFill>
+                    <a:blip r:embed="rId34" cstate="print">
+                      <a:extLst>
+                        <a:ext uri="{28A0092B-C50C-407E-A947-70E740481C1C}">
+                          <a14:useLocalDpi xmlns:a14="http://schemas.microsoft.com/office/drawing/2010/main" val="0"/>
+                        </a:ext>
+                      </a:extLst>
+                    </a:blip>
+                    <a:srcRect/>
+                    <a:stretch>
+                      <a:fillRect/>
+                    </a:stretch>
+                  </pic:blipFill>
+                  <pic:spPr bwMode="auto">
+                    <a:xfrm>
+                      <a:off x="0" y="0"/>
+                      <a:ext cx="2894336" cy="1645705"/>
+                    </a:xfrm>
+                    <a:prstGeom prst="rect">
+                      <a:avLst/>
+                    </a:prstGeom>
+                    <a:noFill/>
+                    <a:ln>
+                      <a:noFill/>
+                    </a:ln>
+                  </pic:spPr>
+                </pic:pic>
+              </a:graphicData>
+            </a:graphic>
+          </wp:inline>
+        </w:drawing>
+      </w:r>
+      <w:r>
+        <w:rPr>
+          <w:noProof/>
+          <w:lang w:eastAsia="fr-FR"/>
+        </w:rPr>
+        <w:drawing>
+          <wp:inline distT="0" distB="0" distL="0" distR="0" wp14:anchorId="00EF22D5" wp14:editId="7117F721">
+            <wp:extent cx="2880844" cy="1638034"/>
+            <wp:effectExtent l="0" t="0" r="0" b="635"/>
+            <wp:docPr id="27" name="Image 27" descr="C:\Users\dev\Desktop\ProjetFilRouge\CDC\wireframePageAcueill.jpg"/>
+            <wp:cNvGraphicFramePr>
+              <a:graphicFrameLocks xmlns:a="http://schemas.openxmlformats.org/drawingml/2006/main" noChangeAspect="1"/>
+            </wp:cNvGraphicFramePr>
+            <a:graphic xmlns:a="http://schemas.openxmlformats.org/drawingml/2006/main">
+              <a:graphicData uri="http://schemas.openxmlformats.org/drawingml/2006/picture">
+                <pic:pic xmlns:pic="http://schemas.openxmlformats.org/drawingml/2006/picture">
+                  <pic:nvPicPr>
+                    <pic:cNvPr id="0" name="Picture 3" descr="C:\Users\dev\Desktop\ProjetFilRouge\CDC\wireframePageAcueill.jpg"/>
+                    <pic:cNvPicPr>
+                      <a:picLocks noChangeAspect="1" noChangeArrowheads="1"/>
+                    </pic:cNvPicPr>
+                  </pic:nvPicPr>
+                  <pic:blipFill>
+                    <a:blip r:embed="rId35" cstate="print">
+                      <a:extLst>
+                        <a:ext uri="{28A0092B-C50C-407E-A947-70E740481C1C}">
+                          <a14:useLocalDpi xmlns:a14="http://schemas.microsoft.com/office/drawing/2010/main" val="0"/>
+                        </a:ext>
+                      </a:extLst>
+                    </a:blip>
+                    <a:srcRect/>
+                    <a:stretch>
+                      <a:fillRect/>
+                    </a:stretch>
+                  </pic:blipFill>
+                  <pic:spPr bwMode="auto">
+                    <a:xfrm>
+                      <a:off x="0" y="0"/>
+                      <a:ext cx="2907598" cy="1653246"/>
+                    </a:xfrm>
+                    <a:prstGeom prst="rect">
+                      <a:avLst/>
+                    </a:prstGeom>
+                    <a:noFill/>
+                    <a:ln>
+                      <a:noFill/>
+                    </a:ln>
+                  </pic:spPr>
+                </pic:pic>
+              </a:graphicData>
+            </a:graphic>
+          </wp:inline>
+        </w:drawing>
+      </w:r>
+      <w:r>
+        <w:rPr>
+          <w:noProof/>
+          <w:lang w:eastAsia="fr-FR"/>
+        </w:rPr>
+        <w:drawing>
+          <wp:inline distT="0" distB="0" distL="0" distR="0" wp14:anchorId="10A80AE5" wp14:editId="19B6A133">
+            <wp:extent cx="5760720" cy="3275517"/>
+            <wp:effectExtent l="0" t="0" r="0" b="1270"/>
+            <wp:docPr id="28" name="Image 28" descr="C:\Users\dev\Desktop\ProjetFilRouge\CDC\mockupsPageAcueill.PNG"/>
+            <wp:cNvGraphicFramePr>
+              <a:graphicFrameLocks xmlns:a="http://schemas.openxmlformats.org/drawingml/2006/main" noChangeAspect="1"/>
+            </wp:cNvGraphicFramePr>
+            <a:graphic xmlns:a="http://schemas.openxmlformats.org/drawingml/2006/main">
+              <a:graphicData uri="http://schemas.openxmlformats.org/drawingml/2006/picture">
+                <pic:pic xmlns:pic="http://schemas.openxmlformats.org/drawingml/2006/picture">
+                  <pic:nvPicPr>
+                    <pic:cNvPr id="0" name="Picture 4" descr="C:\Users\dev\Desktop\ProjetFilRouge\CDC\mockupsPageAcueill.PNG"/>
+                    <pic:cNvPicPr>
+                      <a:picLocks noChangeAspect="1" noChangeArrowheads="1"/>
+                    </pic:cNvPicPr>
+                  </pic:nvPicPr>
+                  <pic:blipFill>
+                    <a:blip r:embed="rId36">
+                      <a:extLst>
+                        <a:ext uri="{28A0092B-C50C-407E-A947-70E740481C1C}">
+                          <a14:useLocalDpi xmlns:a14="http://schemas.microsoft.com/office/drawing/2010/main" val="0"/>
+                        </a:ext>
+                      </a:extLst>
+                    </a:blip>
+                    <a:srcRect/>
+                    <a:stretch>
+                      <a:fillRect/>
+                    </a:stretch>
+                  </pic:blipFill>
+                  <pic:spPr bwMode="auto">
+                    <a:xfrm>
+                      <a:off x="0" y="0"/>
+                      <a:ext cx="5760720" cy="3275517"/>
+                    </a:xfrm>
+                    <a:prstGeom prst="rect">
+                      <a:avLst/>
+                    </a:prstGeom>
+                    <a:noFill/>
+                    <a:ln>
+                      <a:noFill/>
+                    </a:ln>
+                  </pic:spPr>
+                </pic:pic>
+              </a:graphicData>
+            </a:graphic>
+          </wp:inline>
+        </w:drawing>
+      </w:r>
+    </w:p>
+    <w:p>
+      <w:pPr>
+        <w:tabs>
+          <w:tab w:val="left" w:pos="3225"/>
+        </w:tabs>
+      </w:pPr>
+    </w:p>
+    <w:p>
+      <w:pPr>
+        <w:tabs>
+          <w:tab w:val="left" w:pos="3225"/>
+        </w:tabs>
+      </w:pPr>
+      <w:r>
+        <w:rPr>
+          <w:noProof/>
+          <w:lang w:eastAsia="fr-FR"/>
+        </w:rPr>
+        <w:lastRenderedPageBreak/>
+        <w:drawing>
+          <wp:inline distT="0" distB="0" distL="0" distR="0" wp14:anchorId="4B63E7AB" wp14:editId="52BB7179">
+            <wp:extent cx="2886891" cy="3886200"/>
+            <wp:effectExtent l="0" t="0" r="8890" b="0"/>
+            <wp:docPr id="32" name="Image 32" descr="C:\Users\dev\Desktop\ProjetFilRouge\CDC\zoningPageDev.jpg"/>
+            <wp:cNvGraphicFramePr>
+              <a:graphicFrameLocks xmlns:a="http://schemas.openxmlformats.org/drawingml/2006/main" noChangeAspect="1"/>
+            </wp:cNvGraphicFramePr>
+            <a:graphic xmlns:a="http://schemas.openxmlformats.org/drawingml/2006/main">
+              <a:graphicData uri="http://schemas.openxmlformats.org/drawingml/2006/picture">
+                <pic:pic xmlns:pic="http://schemas.openxmlformats.org/drawingml/2006/picture">
+                  <pic:nvPicPr>
+                    <pic:cNvPr id="0" name="Picture 8" descr="C:\Users\dev\Desktop\ProjetFilRouge\CDC\zoningPageDev.jpg"/>
+                    <pic:cNvPicPr>
+                      <a:picLocks noChangeAspect="1" noChangeArrowheads="1"/>
+                    </pic:cNvPicPr>
+                  </pic:nvPicPr>
+                  <pic:blipFill>
+                    <a:blip r:embed="rId37">
+                      <a:extLst>
+                        <a:ext uri="{28A0092B-C50C-407E-A947-70E740481C1C}">
+                          <a14:useLocalDpi xmlns:a14="http://schemas.microsoft.com/office/drawing/2010/main" val="0"/>
+                        </a:ext>
+                      </a:extLst>
+                    </a:blip>
+                    <a:srcRect/>
+                    <a:stretch>
+                      <a:fillRect/>
+                    </a:stretch>
+                  </pic:blipFill>
+                  <pic:spPr bwMode="auto">
+                    <a:xfrm>
+                      <a:off x="0" y="0"/>
+                      <a:ext cx="2913117" cy="3921504"/>
+                    </a:xfrm>
+                    <a:prstGeom prst="rect">
+                      <a:avLst/>
+                    </a:prstGeom>
+                    <a:noFill/>
+                    <a:ln>
+                      <a:noFill/>
+                    </a:ln>
+                  </pic:spPr>
+                </pic:pic>
+              </a:graphicData>
+            </a:graphic>
+          </wp:inline>
+        </w:drawing>
+      </w:r>
+      <w:r>
+        <w:rPr>
+          <w:noProof/>
+          <w:lang w:eastAsia="fr-FR"/>
+        </w:rPr>
+        <w:drawing>
+          <wp:inline distT="0" distB="0" distL="0" distR="0" wp14:anchorId="2E90A33D" wp14:editId="7DD3165A">
+            <wp:extent cx="2724150" cy="3813810"/>
+            <wp:effectExtent l="0" t="0" r="0" b="0"/>
+            <wp:docPr id="31" name="Image 31" descr="C:\Users\dev\Desktop\ProjetFilRouge\CDC\wireframePageDev.jpg"/>
+            <wp:cNvGraphicFramePr>
+              <a:graphicFrameLocks xmlns:a="http://schemas.openxmlformats.org/drawingml/2006/main" noChangeAspect="1"/>
+            </wp:cNvGraphicFramePr>
+            <a:graphic xmlns:a="http://schemas.openxmlformats.org/drawingml/2006/main">
+              <a:graphicData uri="http://schemas.openxmlformats.org/drawingml/2006/picture">
+                <pic:pic xmlns:pic="http://schemas.openxmlformats.org/drawingml/2006/picture">
+                  <pic:nvPicPr>
+                    <pic:cNvPr id="0" name="Picture 7" descr="C:\Users\dev\Desktop\ProjetFilRouge\CDC\wireframePageDev.jpg"/>
+                    <pic:cNvPicPr>
+                      <a:picLocks noChangeAspect="1" noChangeArrowheads="1"/>
+                    </pic:cNvPicPr>
+                  </pic:nvPicPr>
+                  <pic:blipFill>
+                    <a:blip r:embed="rId38">
+                      <a:extLst>
+                        <a:ext uri="{28A0092B-C50C-407E-A947-70E740481C1C}">
+                          <a14:useLocalDpi xmlns:a14="http://schemas.microsoft.com/office/drawing/2010/main" val="0"/>
+                        </a:ext>
+                      </a:extLst>
+                    </a:blip>
+                    <a:srcRect/>
+                    <a:stretch>
+                      <a:fillRect/>
+                    </a:stretch>
+                  </pic:blipFill>
+                  <pic:spPr bwMode="auto">
+                    <a:xfrm flipH="1">
+                      <a:off x="0" y="0"/>
+                      <a:ext cx="2749151" cy="3848811"/>
+                    </a:xfrm>
+                    <a:prstGeom prst="rect">
+                      <a:avLst/>
+                    </a:prstGeom>
+                    <a:noFill/>
+                    <a:ln>
+                      <a:noFill/>
+                    </a:ln>
+                  </pic:spPr>
+                </pic:pic>
+              </a:graphicData>
+            </a:graphic>
+          </wp:inline>
+        </w:drawing>
+      </w:r>
+      <w:r>
+        <w:rPr>
+          <w:noProof/>
+          <w:lang w:eastAsia="fr-FR"/>
+        </w:rPr>
+        <w:drawing>
+          <wp:inline distT="0" distB="0" distL="0" distR="0">
+            <wp:extent cx="5762625" cy="3276600"/>
+            <wp:effectExtent l="0" t="0" r="9525" b="0"/>
+            <wp:docPr id="33" name="Image 33" descr="C:\Users\dev\Desktop\ProjetFilRouge\CDC\mockupsPageDev.jpg"/>
+            <wp:cNvGraphicFramePr>
+              <a:graphicFrameLocks xmlns:a="http://schemas.openxmlformats.org/drawingml/2006/main" noChangeAspect="1"/>
+            </wp:cNvGraphicFramePr>
+            <a:graphic xmlns:a="http://schemas.openxmlformats.org/drawingml/2006/main">
+              <a:graphicData uri="http://schemas.openxmlformats.org/drawingml/2006/picture">
+                <pic:pic xmlns:pic="http://schemas.openxmlformats.org/drawingml/2006/picture">
+                  <pic:nvPicPr>
+                    <pic:cNvPr id="0" name="Picture 9" descr="C:\Users\dev\Desktop\ProjetFilRouge\CDC\mockupsPageDev.jpg"/>
+                    <pic:cNvPicPr>
+                      <a:picLocks noChangeAspect="1" noChangeArrowheads="1"/>
+                    </pic:cNvPicPr>
+                  </pic:nvPicPr>
+                  <pic:blipFill>
+                    <a:blip r:embed="rId39">
+                      <a:extLst>
+                        <a:ext uri="{28A0092B-C50C-407E-A947-70E740481C1C}">
+                          <a14:useLocalDpi xmlns:a14="http://schemas.microsoft.com/office/drawing/2010/main" val="0"/>
+                        </a:ext>
+                      </a:extLst>
+                    </a:blip>
+                    <a:srcRect/>
+                    <a:stretch>
+                      <a:fillRect/>
+                    </a:stretch>
+                  </pic:blipFill>
+                  <pic:spPr bwMode="auto">
+                    <a:xfrm>
+                      <a:off x="0" y="0"/>
+                      <a:ext cx="5762625" cy="3276600"/>
+                    </a:xfrm>
+                    <a:prstGeom prst="rect">
+                      <a:avLst/>
+                    </a:prstGeom>
+                    <a:noFill/>
+                    <a:ln>
+                      <a:noFill/>
+                    </a:ln>
+                  </pic:spPr>
+                </pic:pic>
+              </a:graphicData>
+            </a:graphic>
+          </wp:inline>
+        </w:drawing>
+      </w:r>
+    </w:p>
+    <w:p>
+      <w:pPr>
+        <w:tabs>
+          <w:tab w:val="left" w:pos="3225"/>
+        </w:tabs>
+      </w:pPr>
+      <w:r>
+        <w:rPr>
+          <w:noProof/>
+          <w:lang w:eastAsia="fr-FR"/>
+        </w:rPr>
+        <w:lastRenderedPageBreak/>
+        <w:drawing>
+          <wp:inline distT="0" distB="0" distL="0" distR="0">
+            <wp:extent cx="2864560" cy="1628775"/>
+            <wp:effectExtent l="0" t="0" r="0" b="0"/>
+            <wp:docPr id="35" name="Image 35" descr="C:\Users\dev\Desktop\ProjetFilRouge\CDC\zoningPageFormulaire.jpg"/>
+            <wp:cNvGraphicFramePr>
+              <a:graphicFrameLocks xmlns:a="http://schemas.openxmlformats.org/drawingml/2006/main" noChangeAspect="1"/>
+            </wp:cNvGraphicFramePr>
+            <a:graphic xmlns:a="http://schemas.openxmlformats.org/drawingml/2006/main">
+              <a:graphicData uri="http://schemas.openxmlformats.org/drawingml/2006/picture">
+                <pic:pic xmlns:pic="http://schemas.openxmlformats.org/drawingml/2006/picture">
+                  <pic:nvPicPr>
+                    <pic:cNvPr id="0" name="Picture 11" descr="C:\Users\dev\Desktop\ProjetFilRouge\CDC\zoningPageFormulaire.jpg"/>
+                    <pic:cNvPicPr>
+                      <a:picLocks noChangeAspect="1" noChangeArrowheads="1"/>
+                    </pic:cNvPicPr>
+                  </pic:nvPicPr>
+                  <pic:blipFill>
+                    <a:blip r:embed="rId40" cstate="print">
+                      <a:extLst>
+                        <a:ext uri="{28A0092B-C50C-407E-A947-70E740481C1C}">
+                          <a14:useLocalDpi xmlns:a14="http://schemas.microsoft.com/office/drawing/2010/main" val="0"/>
+                        </a:ext>
+                      </a:extLst>
+                    </a:blip>
+                    <a:srcRect/>
+                    <a:stretch>
+                      <a:fillRect/>
+                    </a:stretch>
+                  </pic:blipFill>
+                  <pic:spPr bwMode="auto">
+                    <a:xfrm>
+                      <a:off x="0" y="0"/>
+                      <a:ext cx="2873931" cy="1634103"/>
+                    </a:xfrm>
+                    <a:prstGeom prst="rect">
+                      <a:avLst/>
+                    </a:prstGeom>
+                    <a:noFill/>
+                    <a:ln>
+                      <a:noFill/>
+                    </a:ln>
+                  </pic:spPr>
+                </pic:pic>
+              </a:graphicData>
+            </a:graphic>
+          </wp:inline>
+        </w:drawing>
+      </w:r>
+      <w:r>
+        <w:rPr>
+          <w:noProof/>
+          <w:lang w:eastAsia="fr-FR"/>
+        </w:rPr>
+        <w:drawing>
+          <wp:inline distT="0" distB="0" distL="0" distR="0">
+            <wp:extent cx="2857500" cy="1624760"/>
+            <wp:effectExtent l="0" t="0" r="0" b="0"/>
+            <wp:docPr id="36" name="Image 36" descr="C:\Users\dev\Desktop\ProjetFilRouge\CDC\wireframePageFormulaire.jpg"/>
+            <wp:cNvGraphicFramePr>
+              <a:graphicFrameLocks xmlns:a="http://schemas.openxmlformats.org/drawingml/2006/main" noChangeAspect="1"/>
+            </wp:cNvGraphicFramePr>
+            <a:graphic xmlns:a="http://schemas.openxmlformats.org/drawingml/2006/main">
+              <a:graphicData uri="http://schemas.openxmlformats.org/drawingml/2006/picture">
+                <pic:pic xmlns:pic="http://schemas.openxmlformats.org/drawingml/2006/picture">
+                  <pic:nvPicPr>
+                    <pic:cNvPr id="0" name="Picture 12" descr="C:\Users\dev\Desktop\ProjetFilRouge\CDC\wireframePageFormulaire.jpg"/>
+                    <pic:cNvPicPr>
+                      <a:picLocks noChangeAspect="1" noChangeArrowheads="1"/>
+                    </pic:cNvPicPr>
+                  </pic:nvPicPr>
+                  <pic:blipFill>
+                    <a:blip r:embed="rId41" cstate="print">
+                      <a:extLst>
+                        <a:ext uri="{28A0092B-C50C-407E-A947-70E740481C1C}">
+                          <a14:useLocalDpi xmlns:a14="http://schemas.microsoft.com/office/drawing/2010/main" val="0"/>
+                        </a:ext>
+                      </a:extLst>
+                    </a:blip>
+                    <a:srcRect/>
+                    <a:stretch>
+                      <a:fillRect/>
+                    </a:stretch>
+                  </pic:blipFill>
+                  <pic:spPr bwMode="auto">
+                    <a:xfrm>
+                      <a:off x="0" y="0"/>
+                      <a:ext cx="2898720" cy="1648197"/>
+                    </a:xfrm>
+                    <a:prstGeom prst="rect">
+                      <a:avLst/>
+                    </a:prstGeom>
+                    <a:noFill/>
+                    <a:ln>
+                      <a:noFill/>
+                    </a:ln>
+                  </pic:spPr>
+                </pic:pic>
+              </a:graphicData>
+            </a:graphic>
+          </wp:inline>
+        </w:drawing>
+      </w:r>
+      <w:r>
+        <w:rPr>
+          <w:noProof/>
+          <w:lang w:eastAsia="fr-FR"/>
+        </w:rPr>
+        <w:drawing>
+          <wp:inline distT="0" distB="0" distL="0" distR="0">
+            <wp:extent cx="5753100" cy="3600450"/>
+            <wp:effectExtent l="0" t="0" r="0" b="0"/>
+            <wp:docPr id="37" name="Image 37" descr="C:\Users\dev\Desktop\ProjetFilRouge\CDC\mockupsPageFormulaire.jpg"/>
+            <wp:cNvGraphicFramePr>
+              <a:graphicFrameLocks xmlns:a="http://schemas.openxmlformats.org/drawingml/2006/main" noChangeAspect="1"/>
+            </wp:cNvGraphicFramePr>
+            <a:graphic xmlns:a="http://schemas.openxmlformats.org/drawingml/2006/main">
+              <a:graphicData uri="http://schemas.openxmlformats.org/drawingml/2006/picture">
+                <pic:pic xmlns:pic="http://schemas.openxmlformats.org/drawingml/2006/picture">
+                  <pic:nvPicPr>
+                    <pic:cNvPr id="0" name="Picture 13" descr="C:\Users\dev\Desktop\ProjetFilRouge\CDC\mockupsPageFormulaire.jpg"/>
+                    <pic:cNvPicPr>
+                      <a:picLocks noChangeAspect="1" noChangeArrowheads="1"/>
+                    </pic:cNvPicPr>
+                  </pic:nvPicPr>
+                  <pic:blipFill>
+                    <a:blip r:embed="rId42">
+                      <a:extLst>
+                        <a:ext uri="{28A0092B-C50C-407E-A947-70E740481C1C}">
+                          <a14:useLocalDpi xmlns:a14="http://schemas.microsoft.com/office/drawing/2010/main" val="0"/>
+                        </a:ext>
+                      </a:extLst>
+                    </a:blip>
+                    <a:srcRect/>
+                    <a:stretch>
+                      <a:fillRect/>
+                    </a:stretch>
+                  </pic:blipFill>
+                  <pic:spPr bwMode="auto">
+                    <a:xfrm>
+                      <a:off x="0" y="0"/>
+                      <a:ext cx="5753100" cy="3600450"/>
+                    </a:xfrm>
+                    <a:prstGeom prst="rect">
+                      <a:avLst/>
+                    </a:prstGeom>
+                    <a:noFill/>
+                    <a:ln>
+                      <a:noFill/>
+                    </a:ln>
+                  </pic:spPr>
+                </pic:pic>
+              </a:graphicData>
+            </a:graphic>
+          </wp:inline>
+        </w:drawing>
+      </w:r>
+    </w:p>
+    <w:p>
+      <w:pPr>
+        <w:tabs>
+          <w:tab w:val="left" w:pos="3225"/>
+        </w:tabs>
+      </w:pPr>
+      <w:r>
+        <w:rPr>
+          <w:noProof/>
+          <w:lang w:eastAsia="fr-FR"/>
+        </w:rPr>
+        <w:lastRenderedPageBreak/>
+        <w:drawing>
+          <wp:inline distT="0" distB="0" distL="0" distR="0">
+            <wp:extent cx="2929255" cy="3943228"/>
+            <wp:effectExtent l="0" t="0" r="4445" b="635"/>
+            <wp:docPr id="38" name="Image 38" descr="C:\Users\dev\Desktop\ProjetFilRouge\CDC\zoningPageOffres.jpg"/>
+            <wp:cNvGraphicFramePr>
+              <a:graphicFrameLocks xmlns:a="http://schemas.openxmlformats.org/drawingml/2006/main" noChangeAspect="1"/>
+            </wp:cNvGraphicFramePr>
+            <a:graphic xmlns:a="http://schemas.openxmlformats.org/drawingml/2006/main">
+              <a:graphicData uri="http://schemas.openxmlformats.org/drawingml/2006/picture">
+                <pic:pic xmlns:pic="http://schemas.openxmlformats.org/drawingml/2006/picture">
+                  <pic:nvPicPr>
+                    <pic:cNvPr id="0" name="Picture 14" descr="C:\Users\dev\Desktop\ProjetFilRouge\CDC\zoningPageOffres.jpg"/>
+                    <pic:cNvPicPr>
+                      <a:picLocks noChangeAspect="1" noChangeArrowheads="1"/>
+                    </pic:cNvPicPr>
+                  </pic:nvPicPr>
+                  <pic:blipFill>
+                    <a:blip r:embed="rId43">
+                      <a:extLst>
+                        <a:ext uri="{28A0092B-C50C-407E-A947-70E740481C1C}">
+                          <a14:useLocalDpi xmlns:a14="http://schemas.microsoft.com/office/drawing/2010/main" val="0"/>
+                        </a:ext>
+                      </a:extLst>
+                    </a:blip>
+                    <a:srcRect/>
+                    <a:stretch>
+                      <a:fillRect/>
+                    </a:stretch>
+                  </pic:blipFill>
+                  <pic:spPr bwMode="auto">
+                    <a:xfrm>
+                      <a:off x="0" y="0"/>
+                      <a:ext cx="2950686" cy="3972078"/>
+                    </a:xfrm>
+                    <a:prstGeom prst="rect">
+                      <a:avLst/>
+                    </a:prstGeom>
+                    <a:noFill/>
+                    <a:ln>
+                      <a:noFill/>
+                    </a:ln>
+                  </pic:spPr>
+                </pic:pic>
+              </a:graphicData>
+            </a:graphic>
+          </wp:inline>
+        </w:drawing>
+      </w:r>
+      <w:r>
+        <w:rPr>
+          <w:noProof/>
+          <w:lang w:eastAsia="fr-FR"/>
+        </w:rPr>
+        <w:drawing>
+          <wp:inline distT="0" distB="0" distL="0" distR="0" wp14:anchorId="1B39C4C7" wp14:editId="123ED891">
+            <wp:extent cx="2782661" cy="3895725"/>
+            <wp:effectExtent l="0" t="0" r="0" b="0"/>
+            <wp:docPr id="40" name="Image 40" descr="C:\Users\dev\Desktop\ProjetFilRouge\CDC\wireframmePageOffres.jpg"/>
+            <wp:cNvGraphicFramePr>
+              <a:graphicFrameLocks xmlns:a="http://schemas.openxmlformats.org/drawingml/2006/main" noChangeAspect="1"/>
+            </wp:cNvGraphicFramePr>
+            <a:graphic xmlns:a="http://schemas.openxmlformats.org/drawingml/2006/main">
+              <a:graphicData uri="http://schemas.openxmlformats.org/drawingml/2006/picture">
+                <pic:pic xmlns:pic="http://schemas.openxmlformats.org/drawingml/2006/picture">
+                  <pic:nvPicPr>
+                    <pic:cNvPr id="0" name="Picture 16" descr="C:\Users\dev\Desktop\ProjetFilRouge\CDC\wireframmePageOffres.jpg"/>
+                    <pic:cNvPicPr>
+                      <a:picLocks noChangeAspect="1" noChangeArrowheads="1"/>
+                    </pic:cNvPicPr>
+                  </pic:nvPicPr>
+                  <pic:blipFill>
+                    <a:blip r:embed="rId44">
+                      <a:extLst>
+                        <a:ext uri="{28A0092B-C50C-407E-A947-70E740481C1C}">
+                          <a14:useLocalDpi xmlns:a14="http://schemas.microsoft.com/office/drawing/2010/main" val="0"/>
+                        </a:ext>
+                      </a:extLst>
+                    </a:blip>
+                    <a:srcRect/>
+                    <a:stretch>
+                      <a:fillRect/>
+                    </a:stretch>
+                  </pic:blipFill>
+                  <pic:spPr bwMode="auto">
+                    <a:xfrm>
+                      <a:off x="0" y="0"/>
+                      <a:ext cx="2869222" cy="4016910"/>
+                    </a:xfrm>
+                    <a:prstGeom prst="rect">
+                      <a:avLst/>
+                    </a:prstGeom>
+                    <a:noFill/>
+                    <a:ln>
+                      <a:noFill/>
+                    </a:ln>
+                  </pic:spPr>
+                </pic:pic>
+              </a:graphicData>
+            </a:graphic>
+          </wp:inline>
+        </w:drawing>
+      </w:r>
+      <w:r>
+        <w:rPr>
+          <w:noProof/>
+          <w:lang w:eastAsia="fr-FR"/>
+        </w:rPr>
+        <w:drawing>
+          <wp:inline distT="0" distB="0" distL="0" distR="0" wp14:anchorId="1AEA7C47" wp14:editId="30AE7926">
+            <wp:extent cx="5760720" cy="3275517"/>
+            <wp:effectExtent l="0" t="0" r="0" b="1270"/>
+            <wp:docPr id="41" name="Image 41" descr="C:\Users\dev\Desktop\ProjetFilRouge\CDC\mockupsPageOffres.jpg"/>
+            <wp:cNvGraphicFramePr>
+              <a:graphicFrameLocks xmlns:a="http://schemas.openxmlformats.org/drawingml/2006/main" noChangeAspect="1"/>
+            </wp:cNvGraphicFramePr>
+            <a:graphic xmlns:a="http://schemas.openxmlformats.org/drawingml/2006/main">
+              <a:graphicData uri="http://schemas.openxmlformats.org/drawingml/2006/picture">
+                <pic:pic xmlns:pic="http://schemas.openxmlformats.org/drawingml/2006/picture">
+                  <pic:nvPicPr>
+                    <pic:cNvPr id="0" name="Picture 17" descr="C:\Users\dev\Desktop\ProjetFilRouge\CDC\mockupsPageOffres.jpg"/>
+                    <pic:cNvPicPr>
+                      <a:picLocks noChangeAspect="1" noChangeArrowheads="1"/>
+                    </pic:cNvPicPr>
+                  </pic:nvPicPr>
+                  <pic:blipFill>
+                    <a:blip r:embed="rId45">
+                      <a:extLst>
+                        <a:ext uri="{28A0092B-C50C-407E-A947-70E740481C1C}">
+                          <a14:useLocalDpi xmlns:a14="http://schemas.microsoft.com/office/drawing/2010/main" val="0"/>
+                        </a:ext>
+                      </a:extLst>
+                    </a:blip>
+                    <a:srcRect/>
+                    <a:stretch>
+                      <a:fillRect/>
+                    </a:stretch>
+                  </pic:blipFill>
+                  <pic:spPr bwMode="auto">
+                    <a:xfrm>
+                      <a:off x="0" y="0"/>
+                      <a:ext cx="5760720" cy="3275517"/>
+                    </a:xfrm>
+                    <a:prstGeom prst="rect">
+                      <a:avLst/>
+                    </a:prstGeom>
+                    <a:noFill/>
+                    <a:ln>
+                      <a:noFill/>
+                    </a:ln>
+                  </pic:spPr>
+                </pic:pic>
+              </a:graphicData>
+            </a:graphic>
+          </wp:inline>
+        </w:drawing>
+      </w:r>
+    </w:p>
+    <w:p>
+      <w:pPr>
+        <w:tabs>
+          <w:tab w:val="left" w:pos="3225"/>
+        </w:tabs>
+      </w:pPr>
+      <w:r>
+        <w:rPr>
+          <w:noProof/>
+          <w:lang w:eastAsia="fr-FR"/>
+        </w:rPr>
+        <w:lastRenderedPageBreak/>
+        <w:drawing>
+          <wp:inline distT="0" distB="0" distL="0" distR="0">
+            <wp:extent cx="2867025" cy="3859457"/>
+            <wp:effectExtent l="0" t="0" r="0" b="8255"/>
+            <wp:docPr id="42" name="Image 42" descr="C:\Users\dev\Desktop\ProjetFilRouge\CDC\zoningPageProfils.jpg"/>
+            <wp:cNvGraphicFramePr>
+              <a:graphicFrameLocks xmlns:a="http://schemas.openxmlformats.org/drawingml/2006/main" noChangeAspect="1"/>
+            </wp:cNvGraphicFramePr>
+            <a:graphic xmlns:a="http://schemas.openxmlformats.org/drawingml/2006/main">
+              <a:graphicData uri="http://schemas.openxmlformats.org/drawingml/2006/picture">
+                <pic:pic xmlns:pic="http://schemas.openxmlformats.org/drawingml/2006/picture">
+                  <pic:nvPicPr>
+                    <pic:cNvPr id="0" name="Picture 18" descr="C:\Users\dev\Desktop\ProjetFilRouge\CDC\zoningPageProfils.jpg"/>
+                    <pic:cNvPicPr>
+                      <a:picLocks noChangeAspect="1" noChangeArrowheads="1"/>
+                    </pic:cNvPicPr>
+                  </pic:nvPicPr>
+                  <pic:blipFill>
+                    <a:blip r:embed="rId46">
+                      <a:extLst>
+                        <a:ext uri="{28A0092B-C50C-407E-A947-70E740481C1C}">
+                          <a14:useLocalDpi xmlns:a14="http://schemas.microsoft.com/office/drawing/2010/main" val="0"/>
+                        </a:ext>
+                      </a:extLst>
+                    </a:blip>
+                    <a:srcRect/>
+                    <a:stretch>
+                      <a:fillRect/>
+                    </a:stretch>
+                  </pic:blipFill>
+                  <pic:spPr bwMode="auto">
+                    <a:xfrm>
+                      <a:off x="0" y="0"/>
+                      <a:ext cx="2888821" cy="3888798"/>
+                    </a:xfrm>
+                    <a:prstGeom prst="rect">
+                      <a:avLst/>
+                    </a:prstGeom>
+                    <a:noFill/>
+                    <a:ln>
+                      <a:noFill/>
+                    </a:ln>
+                  </pic:spPr>
+                </pic:pic>
+              </a:graphicData>
+            </a:graphic>
+          </wp:inline>
+        </w:drawing>
+      </w:r>
+      <w:r>
+        <w:rPr>
+          <w:noProof/>
+          <w:lang w:eastAsia="fr-FR"/>
+        </w:rPr>
+        <w:drawing>
+          <wp:inline distT="0" distB="0" distL="0" distR="0">
+            <wp:extent cx="2857500" cy="3846635"/>
+            <wp:effectExtent l="0" t="0" r="0" b="1905"/>
+            <wp:docPr id="43" name="Image 43" descr="C:\Users\dev\Desktop\ProjetFilRouge\CDC\wireframePageProfils.jpg"/>
+            <wp:cNvGraphicFramePr>
+              <a:graphicFrameLocks xmlns:a="http://schemas.openxmlformats.org/drawingml/2006/main" noChangeAspect="1"/>
+            </wp:cNvGraphicFramePr>
+            <a:graphic xmlns:a="http://schemas.openxmlformats.org/drawingml/2006/main">
+              <a:graphicData uri="http://schemas.openxmlformats.org/drawingml/2006/picture">
+                <pic:pic xmlns:pic="http://schemas.openxmlformats.org/drawingml/2006/picture">
+                  <pic:nvPicPr>
+                    <pic:cNvPr id="0" name="Picture 19" descr="C:\Users\dev\Desktop\ProjetFilRouge\CDC\wireframePageProfils.jpg"/>
+                    <pic:cNvPicPr>
+                      <a:picLocks noChangeAspect="1" noChangeArrowheads="1"/>
+                    </pic:cNvPicPr>
+                  </pic:nvPicPr>
+                  <pic:blipFill>
+                    <a:blip r:embed="rId47">
+                      <a:extLst>
+                        <a:ext uri="{28A0092B-C50C-407E-A947-70E740481C1C}">
+                          <a14:useLocalDpi xmlns:a14="http://schemas.microsoft.com/office/drawing/2010/main" val="0"/>
+                        </a:ext>
+                      </a:extLst>
+                    </a:blip>
+                    <a:srcRect/>
+                    <a:stretch>
+                      <a:fillRect/>
+                    </a:stretch>
+                  </pic:blipFill>
+                  <pic:spPr bwMode="auto">
+                    <a:xfrm>
+                      <a:off x="0" y="0"/>
+                      <a:ext cx="2884534" cy="3883027"/>
+                    </a:xfrm>
+                    <a:prstGeom prst="rect">
+                      <a:avLst/>
+                    </a:prstGeom>
+                    <a:noFill/>
+                    <a:ln>
+                      <a:noFill/>
+                    </a:ln>
+                  </pic:spPr>
+                </pic:pic>
+              </a:graphicData>
+            </a:graphic>
+          </wp:inline>
+        </w:drawing>
+      </w:r>
+    </w:p>
+    <w:p>
+      <w:pPr>
+        <w:tabs>
+          <w:tab w:val="left" w:pos="3225"/>
+        </w:tabs>
+      </w:pPr>
+      <w:r>
+        <w:rPr>
+          <w:noProof/>
+          <w:lang w:eastAsia="fr-FR"/>
+        </w:rPr>
+        <w:drawing>
+          <wp:inline distT="0" distB="0" distL="0" distR="0">
+            <wp:extent cx="5762625" cy="3276600"/>
+            <wp:effectExtent l="0" t="0" r="9525" b="0"/>
+            <wp:docPr id="44" name="Image 44" descr="C:\Users\dev\Desktop\ProjetFilRouge\CDC\mockupsPageProfils.jpg"/>
+            <wp:cNvGraphicFramePr>
+              <a:graphicFrameLocks xmlns:a="http://schemas.openxmlformats.org/drawingml/2006/main" noChangeAspect="1"/>
+            </wp:cNvGraphicFramePr>
+            <a:graphic xmlns:a="http://schemas.openxmlformats.org/drawingml/2006/main">
+              <a:graphicData uri="http://schemas.openxmlformats.org/drawingml/2006/picture">
+                <pic:pic xmlns:pic="http://schemas.openxmlformats.org/drawingml/2006/picture">
+                  <pic:nvPicPr>
+                    <pic:cNvPr id="0" name="Picture 20" descr="C:\Users\dev\Desktop\ProjetFilRouge\CDC\mockupsPageProfils.jpg"/>
+                    <pic:cNvPicPr>
+                      <a:picLocks noChangeAspect="1" noChangeArrowheads="1"/>
+                    </pic:cNvPicPr>
+                  </pic:nvPicPr>
+                  <pic:blipFill>
+                    <a:blip r:embed="rId48">
+                      <a:extLst>
+                        <a:ext uri="{28A0092B-C50C-407E-A947-70E740481C1C}">
+                          <a14:useLocalDpi xmlns:a14="http://schemas.microsoft.com/office/drawing/2010/main" val="0"/>
+                        </a:ext>
+                      </a:extLst>
+                    </a:blip>
+                    <a:srcRect/>
+                    <a:stretch>
+                      <a:fillRect/>
+                    </a:stretch>
+                  </pic:blipFill>
+                  <pic:spPr bwMode="auto">
+                    <a:xfrm>
+                      <a:off x="0" y="0"/>
+                      <a:ext cx="5762625" cy="3276600"/>
+                    </a:xfrm>
+                    <a:prstGeom prst="rect">
+                      <a:avLst/>
+                    </a:prstGeom>
+                    <a:noFill/>
+                    <a:ln>
+                      <a:noFill/>
+                    </a:ln>
+                  </pic:spPr>
+                </pic:pic>
+              </a:graphicData>
+            </a:graphic>
+          </wp:inline>
+        </w:drawing>
+      </w:r>
+    </w:p>
     <w:sectPr>
-      <w:footerReference w:type="default" r:id="rId34"/>
+      <w:footerReference w:type="default" r:id="rId49"/>
       <w:pgSz w:w="11906" w:h="16838"/>
       <w:pgMar w:top="1417" w:right="1417" w:bottom="1417" w:left="1417" w:header="708" w:footer="708" w:gutter="0"/>
       <w:pgNumType w:start="0"/>
@@ -5974,7 +6770,7 @@
           <w:rPr>
             <w:noProof/>
           </w:rPr>
-          <w:t>20</w:t>
+          <w:t>24</w:t>
         </w:r>
         <w:r>
           <w:fldChar w:fldCharType="end"/>
@@ -9849,11 +10645,13 @@
     <w:rsid w:val="001D1A4A"/>
     <w:rsid w:val="001E55E2"/>
     <w:rsid w:val="005E4DED"/>
+    <w:rsid w:val="00671256"/>
     <w:rsid w:val="006F61CC"/>
     <w:rsid w:val="007210AC"/>
     <w:rsid w:val="0075330A"/>
     <w:rsid w:val="007B7C71"/>
     <w:rsid w:val="00805EA7"/>
+    <w:rsid w:val="00842169"/>
     <w:rsid w:val="009302FC"/>
     <w:rsid w:val="00BB3069"/>
     <w:rsid w:val="00C9637A"/>
@@ -10621,7 +11419,7 @@
 </file>
 
 <file path=customXml/itemProps2.xml><?xml version="1.0" encoding="utf-8"?>
-<ds:datastoreItem xmlns:ds="http://schemas.openxmlformats.org/officeDocument/2006/customXml" ds:itemID="{F115A44B-D94F-45C8-9EE4-1C51E37698D0}">
+<ds:datastoreItem xmlns:ds="http://schemas.openxmlformats.org/officeDocument/2006/customXml" ds:itemID="{7AB1B1D5-1FE1-471D-964B-B51C5F2EF4F7}">
   <ds:schemaRefs>
     <ds:schemaRef ds:uri="http://schemas.openxmlformats.org/officeDocument/2006/bibliography"/>
   </ds:schemaRefs>

</xml_diff>

<commit_message>
le bon commit du matin
</commit_message>
<xml_diff>
--- a/CDC/CDC_File_Rouge.docx
+++ b/CDC/CDC_File_Rouge.docx
@@ -2597,8 +2597,13 @@
         <w:t xml:space="preserve"> </w:t>
       </w:r>
       <w:r>
-        <w:t>accompagnement/devis/ect</w:t>
-      </w:r>
+        <w:t>accompagnement/devis/</w:t>
+      </w:r>
+      <w:proofErr w:type="spellStart"/>
+      <w:r>
+        <w:t>ect</w:t>
+      </w:r>
+      <w:proofErr w:type="spellEnd"/>
       <w:r>
         <w:t>...</w:t>
       </w:r>
@@ -2915,7 +2920,15 @@
     <w:p/>
     <w:p>
       <w:r>
-        <w:t>Mettre en place des persona.</w:t>
+        <w:t xml:space="preserve">Mettre en place </w:t>
+      </w:r>
+      <w:proofErr w:type="gramStart"/>
+      <w:r>
+        <w:t>des</w:t>
+      </w:r>
+      <w:proofErr w:type="gramEnd"/>
+      <w:r>
+        <w:t xml:space="preserve"> persona.</w:t>
       </w:r>
     </w:p>
     <w:p>
@@ -3128,11 +3141,21 @@
           <w:lang w:val="en-US"/>
         </w:rPr>
       </w:pPr>
+      <w:proofErr w:type="spellStart"/>
+      <w:proofErr w:type="gramStart"/>
       <w:r>
         <w:rPr>
           <w:lang w:val="en-US"/>
         </w:rPr>
-        <w:t xml:space="preserve">yoojo </w:t>
+        <w:t>yoojo</w:t>
+      </w:r>
+      <w:proofErr w:type="spellEnd"/>
+      <w:proofErr w:type="gramEnd"/>
+      <w:r>
+        <w:rPr>
+          <w:lang w:val="en-US"/>
+        </w:rPr>
+        <w:t xml:space="preserve"> </w:t>
       </w:r>
       <w:r>
         <w:rPr>
@@ -3483,8 +3506,13 @@
         <w:t xml:space="preserve"> : </w:t>
       </w:r>
       <w:r>
-        <w:t>Great Vibes</w:t>
-      </w:r>
+        <w:t xml:space="preserve">Great </w:t>
+      </w:r>
+      <w:proofErr w:type="spellStart"/>
+      <w:r>
+        <w:t>Vibes</w:t>
+      </w:r>
+      <w:proofErr w:type="spellEnd"/>
       <w:r>
         <w:t xml:space="preserve"> - </w:t>
       </w:r>
@@ -3492,10 +3520,16 @@
         <w:t>Times New Roman</w:t>
       </w:r>
       <w:r>
-        <w:t xml:space="preserve"> (montserra)</w:t>
-      </w:r>
-      <w:bookmarkStart w:id="9" w:name="_GoBack"/>
-      <w:bookmarkEnd w:id="9"/>
+        <w:t xml:space="preserve"> (</w:t>
+      </w:r>
+      <w:proofErr w:type="spellStart"/>
+      <w:r>
+        <w:t>montserra</w:t>
+      </w:r>
+      <w:proofErr w:type="spellEnd"/>
+      <w:r>
+        <w:t>)</w:t>
+      </w:r>
       <w:r>
         <w:rPr>
           <w:noProof/>
@@ -3674,7 +3708,8 @@
           <w:numId w:val="1"/>
         </w:numPr>
       </w:pPr>
-      <w:bookmarkStart w:id="10" w:name="_Toc77077378"/>
+      <w:bookmarkStart w:id="9" w:name="_Toc77077378"/>
+      <w:proofErr w:type="spellStart"/>
       <w:r>
         <w:t>Wire</w:t>
       </w:r>
@@ -3682,7 +3717,11 @@
         <w:t>F</w:t>
       </w:r>
       <w:r>
-        <w:t xml:space="preserve">rame et </w:t>
+        <w:t>rame</w:t>
+      </w:r>
+      <w:proofErr w:type="spellEnd"/>
+      <w:r>
+        <w:t xml:space="preserve"> et </w:t>
       </w:r>
       <w:r>
         <w:t>M</w:t>
@@ -3690,7 +3729,7 @@
       <w:r>
         <w:t>aquettage :</w:t>
       </w:r>
-      <w:bookmarkEnd w:id="10"/>
+      <w:bookmarkEnd w:id="9"/>
     </w:p>
     <w:p>
       <w:r>
@@ -3834,8 +3873,13 @@
           </wp:inline>
         </w:drawing>
       </w:r>
-      <w:r>
-        <w:t xml:space="preserve">page d’accueil </w:t>
+      <w:proofErr w:type="gramStart"/>
+      <w:r>
+        <w:t>page</w:t>
+      </w:r>
+      <w:proofErr w:type="gramEnd"/>
+      <w:r>
+        <w:t xml:space="preserve"> d’accueil </w:t>
       </w:r>
       <w:r>
         <w:rPr>
@@ -4199,12 +4243,12 @@
           <w:numId w:val="1"/>
         </w:numPr>
       </w:pPr>
-      <w:bookmarkStart w:id="11" w:name="_Toc77077379"/>
+      <w:bookmarkStart w:id="10" w:name="_Toc77077379"/>
       <w:r>
         <w:lastRenderedPageBreak/>
         <w:t>Définition du besoin :</w:t>
       </w:r>
-      <w:bookmarkEnd w:id="11"/>
+      <w:bookmarkEnd w:id="10"/>
     </w:p>
     <w:p>
       <w:pPr>
@@ -4214,11 +4258,11 @@
           <w:numId w:val="1"/>
         </w:numPr>
       </w:pPr>
-      <w:bookmarkStart w:id="12" w:name="_Toc77077380"/>
+      <w:bookmarkStart w:id="11" w:name="_Toc77077380"/>
       <w:r>
         <w:t>Analyse de l’existant :</w:t>
       </w:r>
-      <w:bookmarkEnd w:id="12"/>
+      <w:bookmarkEnd w:id="11"/>
     </w:p>
     <w:p>
       <w:pPr>
@@ -4232,8 +4276,13 @@
         <w:t>La solution utilisée actuellement</w:t>
       </w:r>
       <w:r>
-        <w:t> : null</w:t>
-      </w:r>
+        <w:t xml:space="preserve"> : </w:t>
+      </w:r>
+      <w:proofErr w:type="spellStart"/>
+      <w:r>
+        <w:t>null</w:t>
+      </w:r>
+      <w:proofErr w:type="spellEnd"/>
     </w:p>
     <w:p>
       <w:pPr>
@@ -4247,8 +4296,13 @@
         <w:t>La version de la solution</w:t>
       </w:r>
       <w:r>
-        <w:t> : null</w:t>
-      </w:r>
+        <w:t xml:space="preserve"> : </w:t>
+      </w:r>
+      <w:proofErr w:type="spellStart"/>
+      <w:r>
+        <w:t>null</w:t>
+      </w:r>
+      <w:proofErr w:type="spellEnd"/>
     </w:p>
     <w:p>
       <w:pPr>
@@ -4262,8 +4316,13 @@
         <w:t>L’hébergement utilisé</w:t>
       </w:r>
       <w:r>
-        <w:t> : null</w:t>
-      </w:r>
+        <w:t xml:space="preserve"> : </w:t>
+      </w:r>
+      <w:proofErr w:type="spellStart"/>
+      <w:r>
+        <w:t>null</w:t>
+      </w:r>
+      <w:proofErr w:type="spellEnd"/>
     </w:p>
     <w:p>
       <w:pPr>
@@ -4277,8 +4336,13 @@
         <w:t>Les statistiques actuelles (trafic, taux de rebond, taux de conversion…)</w:t>
       </w:r>
       <w:r>
-        <w:t> : null</w:t>
-      </w:r>
+        <w:t xml:space="preserve"> : </w:t>
+      </w:r>
+      <w:proofErr w:type="spellStart"/>
+      <w:r>
+        <w:t>null</w:t>
+      </w:r>
+      <w:proofErr w:type="spellEnd"/>
     </w:p>
     <w:p>
       <w:pPr>
@@ -4310,8 +4374,13 @@
         <w:t> : S</w:t>
       </w:r>
       <w:r>
-        <w:t>ites fonctionnels ou web-app</w:t>
-      </w:r>
+        <w:t>ites fonctionnels ou web-</w:t>
+      </w:r>
+      <w:proofErr w:type="spellStart"/>
+      <w:r>
+        <w:t>app</w:t>
+      </w:r>
+      <w:proofErr w:type="spellEnd"/>
     </w:p>
     <w:p>
       <w:pPr>
@@ -4325,8 +4394,13 @@
         <w:t>Les moyens utilisés pour les paiements</w:t>
       </w:r>
       <w:r>
-        <w:t> : null</w:t>
-      </w:r>
+        <w:t xml:space="preserve"> : </w:t>
+      </w:r>
+      <w:proofErr w:type="spellStart"/>
+      <w:r>
+        <w:t>null</w:t>
+      </w:r>
+      <w:proofErr w:type="spellEnd"/>
     </w:p>
     <w:p>
       <w:pPr>
@@ -4340,8 +4414,13 @@
         <w:t>Les plugins utilisés</w:t>
       </w:r>
       <w:r>
-        <w:t> : null</w:t>
-      </w:r>
+        <w:t xml:space="preserve"> : </w:t>
+      </w:r>
+      <w:proofErr w:type="spellStart"/>
+      <w:r>
+        <w:t>null</w:t>
+      </w:r>
+      <w:proofErr w:type="spellEnd"/>
     </w:p>
     <w:p>
       <w:pPr>
@@ -4382,11 +4461,11 @@
           <w:numId w:val="1"/>
         </w:numPr>
       </w:pPr>
-      <w:bookmarkStart w:id="13" w:name="_Toc77077381"/>
+      <w:bookmarkStart w:id="12" w:name="_Toc77077381"/>
       <w:r>
         <w:t>Enoncé du besoin :</w:t>
       </w:r>
-      <w:bookmarkEnd w:id="13"/>
+      <w:bookmarkEnd w:id="12"/>
     </w:p>
     <w:p>
       <w:pPr>
@@ -4478,11 +4557,11 @@
           <w:numId w:val="1"/>
         </w:numPr>
       </w:pPr>
-      <w:bookmarkStart w:id="14" w:name="_Toc77077382"/>
+      <w:bookmarkStart w:id="13" w:name="_Toc77077382"/>
       <w:r>
         <w:t>Les objectifs quantitatifs :</w:t>
       </w:r>
-      <w:bookmarkEnd w:id="14"/>
+      <w:bookmarkEnd w:id="13"/>
     </w:p>
     <w:p>
       <w:pPr>
@@ -4529,11 +4608,11 @@
           <w:numId w:val="1"/>
         </w:numPr>
       </w:pPr>
-      <w:bookmarkStart w:id="15" w:name="_Toc77077383"/>
+      <w:bookmarkStart w:id="14" w:name="_Toc77077383"/>
       <w:r>
         <w:t>Fonctionnalités du produit :</w:t>
       </w:r>
-      <w:bookmarkEnd w:id="15"/>
+      <w:bookmarkEnd w:id="14"/>
     </w:p>
     <w:p>
       <w:pPr>
@@ -4561,11 +4640,16 @@
       <w:r>
         <w:t xml:space="preserve">Votre site </w:t>
       </w:r>
+      <w:proofErr w:type="spellStart"/>
       <w:r>
         <w:t>aura-t</w:t>
       </w:r>
       <w:r>
-        <w:t>-il une boutique ?</w:t>
+        <w:t>-il</w:t>
+      </w:r>
+      <w:proofErr w:type="spellEnd"/>
+      <w:r>
+        <w:t xml:space="preserve"> une boutique ?</w:t>
       </w:r>
       <w:r>
         <w:t xml:space="preserve"> Pas nécessairement.</w:t>
@@ -4612,12 +4696,12 @@
           <w:numId w:val="1"/>
         </w:numPr>
       </w:pPr>
-      <w:bookmarkStart w:id="16" w:name="_Toc77077384"/>
+      <w:bookmarkStart w:id="15" w:name="_Toc77077384"/>
       <w:r>
         <w:lastRenderedPageBreak/>
         <w:t>Contraintes :</w:t>
       </w:r>
-      <w:bookmarkEnd w:id="16"/>
+      <w:bookmarkEnd w:id="15"/>
     </w:p>
     <w:p>
       <w:pPr>
@@ -4627,11 +4711,11 @@
           <w:numId w:val="1"/>
         </w:numPr>
       </w:pPr>
-      <w:bookmarkStart w:id="17" w:name="_Toc77077385"/>
+      <w:bookmarkStart w:id="16" w:name="_Toc77077385"/>
       <w:r>
         <w:t>Contraintes techniques :</w:t>
       </w:r>
-      <w:bookmarkEnd w:id="17"/>
+      <w:bookmarkEnd w:id="16"/>
     </w:p>
     <w:p>
       <w:r>
@@ -4655,7 +4739,23 @@
         <w:pStyle w:val="Paragraphedeliste"/>
       </w:pPr>
       <w:r>
-        <w:t>Création de compte, CVthèque, agenda des disponibilités des dev, ect…</w:t>
+        <w:t xml:space="preserve">Création de compte, </w:t>
+      </w:r>
+      <w:proofErr w:type="spellStart"/>
+      <w:r>
+        <w:t>CVthèque</w:t>
+      </w:r>
+      <w:proofErr w:type="spellEnd"/>
+      <w:r>
+        <w:t xml:space="preserve">, agenda des disponibilités des dev, </w:t>
+      </w:r>
+      <w:proofErr w:type="spellStart"/>
+      <w:r>
+        <w:t>ect</w:t>
+      </w:r>
+      <w:proofErr w:type="spellEnd"/>
+      <w:r>
+        <w:t>…</w:t>
       </w:r>
     </w:p>
     <w:p>
@@ -4670,7 +4770,15 @@
         <w:t>Quelles technologies sont imposées/retenues ?</w:t>
       </w:r>
       <w:r>
-        <w:t xml:space="preserve"> langage de programmation python | BDD mysql.</w:t>
+        <w:t xml:space="preserve"> langage de programmation python | BDD </w:t>
+      </w:r>
+      <w:proofErr w:type="spellStart"/>
+      <w:r>
+        <w:t>mysql</w:t>
+      </w:r>
+      <w:proofErr w:type="spellEnd"/>
+      <w:r>
+        <w:t>.</w:t>
       </w:r>
     </w:p>
     <w:p>
@@ -4703,8 +4811,13 @@
         <w:t>Hébergement du site internet</w:t>
       </w:r>
       <w:r>
-        <w:t> : null</w:t>
-      </w:r>
+        <w:t xml:space="preserve"> : </w:t>
+      </w:r>
+      <w:proofErr w:type="spellStart"/>
+      <w:r>
+        <w:t>null</w:t>
+      </w:r>
+      <w:proofErr w:type="spellEnd"/>
     </w:p>
     <w:p>
       <w:pPr>
@@ -4796,11 +4909,11 @@
           <w:numId w:val="1"/>
         </w:numPr>
       </w:pPr>
-      <w:bookmarkStart w:id="18" w:name="_Toc77077386"/>
+      <w:bookmarkStart w:id="17" w:name="_Toc77077386"/>
       <w:r>
         <w:t>Contraintes légales et réglementaires :</w:t>
       </w:r>
-      <w:bookmarkEnd w:id="18"/>
+      <w:bookmarkEnd w:id="17"/>
     </w:p>
     <w:p>
       <w:pPr>
@@ -4823,7 +4936,13 @@
         </w:numPr>
       </w:pPr>
       <w:r>
-        <w:t>A qui appartient les maquettes et les intégrations ?</w:t>
+        <w:t xml:space="preserve">A qui </w:t>
+      </w:r>
+      <w:r>
+        <w:t>appartiennent</w:t>
+      </w:r>
+      <w:r>
+        <w:t xml:space="preserve"> les maquettes et les intégrations ?</w:t>
       </w:r>
     </w:p>
     <w:p>
@@ -4835,7 +4954,15 @@
         </w:numPr>
       </w:pPr>
       <w:r>
-        <w:t>Qui a les droits du contenu rédiger ?</w:t>
+        <w:t>Qui a les droits du contenu </w:t>
+      </w:r>
+      <w:bookmarkStart w:id="18" w:name="_GoBack"/>
+      <w:bookmarkEnd w:id="18"/>
+      <w:r>
+        <w:t>rédigé</w:t>
+      </w:r>
+      <w:r>
+        <w:t> ?</w:t>
       </w:r>
     </w:p>
     <w:p>
@@ -5822,9 +5949,11 @@
       <w:r>
         <w:t xml:space="preserve"> </w:t>
       </w:r>
+      <w:proofErr w:type="spellStart"/>
       <w:r>
         <w:t>wireframe</w:t>
       </w:r>
+      <w:proofErr w:type="spellEnd"/>
       <w:r>
         <w:t xml:space="preserve"> </w:t>
       </w:r>
@@ -5834,9 +5963,11 @@
       <w:r>
         <w:t xml:space="preserve"> </w:t>
       </w:r>
+      <w:proofErr w:type="spellStart"/>
       <w:r>
         <w:t>mockups</w:t>
       </w:r>
+      <w:proofErr w:type="spellEnd"/>
       <w:r>
         <w:t>:</w:t>
       </w:r>
@@ -6773,7 +6904,7 @@
           <w:rPr>
             <w:noProof/>
           </w:rPr>
-          <w:t>23</w:t>
+          <w:t>24</w:t>
         </w:r>
         <w:r>
           <w:fldChar w:fldCharType="end"/>
@@ -10647,6 +10778,7 @@
     <w:rsidRoot w:val="001E55E2"/>
     <w:rsid w:val="001D1A4A"/>
     <w:rsid w:val="001E55E2"/>
+    <w:rsid w:val="00564ACD"/>
     <w:rsid w:val="005E4DED"/>
     <w:rsid w:val="00653366"/>
     <w:rsid w:val="00671256"/>
@@ -11423,7 +11555,7 @@
 </file>
 
 <file path=customXml/itemProps2.xml><?xml version="1.0" encoding="utf-8"?>
-<ds:datastoreItem xmlns:ds="http://schemas.openxmlformats.org/officeDocument/2006/customXml" ds:itemID="{B8BF5BEB-4B94-4162-A15B-CCB61EC1CC28}">
+<ds:datastoreItem xmlns:ds="http://schemas.openxmlformats.org/officeDocument/2006/customXml" ds:itemID="{660A892B-1B43-41FD-9666-7D6CC45AD14E}">
   <ds:schemaRefs>
     <ds:schemaRef ds:uri="http://schemas.openxmlformats.org/officeDocument/2006/bibliography"/>
   </ds:schemaRefs>

</xml_diff>

<commit_message>
le bon commit de fin de journée
</commit_message>
<xml_diff>
--- a/CDC/CDC_File_Rouge.docx
+++ b/CDC/CDC_File_Rouge.docx
@@ -1,6 +1,6 @@
 
 <file path=word/document.xml><?xml version="1.0" encoding="utf-8"?>
-<w:document xmlns:wpc="http://schemas.microsoft.com/office/word/2010/wordprocessingCanvas" xmlns:mc="http://schemas.openxmlformats.org/markup-compatibility/2006" xmlns:o="urn:schemas-microsoft-com:office:office" xmlns:r="http://schemas.openxmlformats.org/officeDocument/2006/relationships" xmlns:m="http://schemas.openxmlformats.org/officeDocument/2006/math" xmlns:v="urn:schemas-microsoft-com:vml" xmlns:wp14="http://schemas.microsoft.com/office/word/2010/wordprocessingDrawing" xmlns:wp="http://schemas.openxmlformats.org/drawingml/2006/wordprocessingDrawing" xmlns:w10="urn:schemas-microsoft-com:office:word" xmlns:w="http://schemas.openxmlformats.org/wordprocessingml/2006/main" xmlns:w14="http://schemas.microsoft.com/office/word/2010/wordml" xmlns:w15="http://schemas.microsoft.com/office/word/2012/wordml" xmlns:wpg="http://schemas.microsoft.com/office/word/2010/wordprocessingGroup" xmlns:wpi="http://schemas.microsoft.com/office/word/2010/wordprocessingInk" xmlns:wne="http://schemas.microsoft.com/office/word/2006/wordml" xmlns:wps="http://schemas.microsoft.com/office/word/2010/wordprocessingShape" mc:Ignorable="w14 w15 wp14">
+<w:document xmlns:wpc="http://schemas.microsoft.com/office/word/2010/wordprocessingCanvas" xmlns:cx="http://schemas.microsoft.com/office/drawing/2014/chartex" xmlns:cx1="http://schemas.microsoft.com/office/drawing/2015/9/8/chartex" xmlns:cx2="http://schemas.microsoft.com/office/drawing/2015/10/21/chartex" xmlns:cx3="http://schemas.microsoft.com/office/drawing/2016/5/9/chartex" xmlns:cx4="http://schemas.microsoft.com/office/drawing/2016/5/10/chartex" xmlns:cx5="http://schemas.microsoft.com/office/drawing/2016/5/11/chartex" xmlns:cx6="http://schemas.microsoft.com/office/drawing/2016/5/12/chartex" xmlns:cx7="http://schemas.microsoft.com/office/drawing/2016/5/13/chartex" xmlns:cx8="http://schemas.microsoft.com/office/drawing/2016/5/14/chartex" xmlns:mc="http://schemas.openxmlformats.org/markup-compatibility/2006" xmlns:aink="http://schemas.microsoft.com/office/drawing/2016/ink" xmlns:am3d="http://schemas.microsoft.com/office/drawing/2017/model3d" xmlns:o="urn:schemas-microsoft-com:office:office" xmlns:r="http://schemas.openxmlformats.org/officeDocument/2006/relationships" xmlns:m="http://schemas.openxmlformats.org/officeDocument/2006/math" xmlns:v="urn:schemas-microsoft-com:vml" xmlns:wp14="http://schemas.microsoft.com/office/word/2010/wordprocessingDrawing" xmlns:wp="http://schemas.openxmlformats.org/drawingml/2006/wordprocessingDrawing" xmlns:w10="urn:schemas-microsoft-com:office:word" xmlns:w="http://schemas.openxmlformats.org/wordprocessingml/2006/main" xmlns:w14="http://schemas.microsoft.com/office/word/2010/wordml" xmlns:w15="http://schemas.microsoft.com/office/word/2012/wordml" xmlns:w16cid="http://schemas.microsoft.com/office/word/2016/wordml/cid" xmlns:w16se="http://schemas.microsoft.com/office/word/2015/wordml/symex" xmlns:wpg="http://schemas.microsoft.com/office/word/2010/wordprocessingGroup" xmlns:wpi="http://schemas.microsoft.com/office/word/2010/wordprocessingInk" xmlns:wne="http://schemas.microsoft.com/office/word/2006/wordml" xmlns:wps="http://schemas.microsoft.com/office/word/2010/wordprocessingShape" mc:Ignorable="w14 w15 w16se w16cid wp14">
   <w:body>
     <w:sdt>
       <w:sdtPr>
@@ -347,7 +347,6 @@
             </w:rPr>
           </w:pPr>
           <w:r>
-            <w:lastRenderedPageBreak/>
             <w:br w:type="page"/>
           </w:r>
         </w:p>
@@ -2920,15 +2919,7 @@
     <w:p/>
     <w:p>
       <w:r>
-        <w:t xml:space="preserve">Mettre en place </w:t>
-      </w:r>
-      <w:proofErr w:type="gramStart"/>
-      <w:r>
-        <w:t>des</w:t>
-      </w:r>
-      <w:proofErr w:type="gramEnd"/>
-      <w:r>
-        <w:t xml:space="preserve"> persona.</w:t>
+        <w:t>Mettre en place des persona.</w:t>
       </w:r>
     </w:p>
     <w:p>
@@ -3142,7 +3133,6 @@
         </w:rPr>
       </w:pPr>
       <w:proofErr w:type="spellStart"/>
-      <w:proofErr w:type="gramStart"/>
       <w:r>
         <w:rPr>
           <w:lang w:val="en-US"/>
@@ -3150,7 +3140,6 @@
         <w:t>yoojo</w:t>
       </w:r>
       <w:proofErr w:type="spellEnd"/>
-      <w:proofErr w:type="gramEnd"/>
       <w:r>
         <w:rPr>
           <w:lang w:val="en-US"/>
@@ -3282,8 +3271,8 @@
         </w:rPr>
         <w:drawing>
           <wp:inline distT="0" distB="0" distL="0" distR="0">
-            <wp:extent cx="3810000" cy="2667000"/>
-            <wp:effectExtent l="0" t="0" r="0" b="0"/>
+            <wp:extent cx="6513286" cy="4559300"/>
+            <wp:effectExtent l="0" t="0" r="1905" b="0"/>
             <wp:docPr id="11" name="Image 11" descr="C:\Users\dev\Desktop\SPOILER_sowt.png"/>
             <wp:cNvGraphicFramePr>
               <a:graphicFrameLocks xmlns:a="http://schemas.openxmlformats.org/drawingml/2006/main" noChangeAspect="1"/>
@@ -3313,7 +3302,7 @@
                   <pic:spPr bwMode="auto">
                     <a:xfrm>
                       <a:off x="0" y="0"/>
-                      <a:ext cx="3810000" cy="2667000"/>
+                      <a:ext cx="6521950" cy="4565365"/>
                     </a:xfrm>
                     <a:prstGeom prst="rect">
                       <a:avLst/>
@@ -3743,16 +3732,17 @@
       <w:pPr>
         <w:pStyle w:val="Paragraphedeliste"/>
       </w:pPr>
+      <w:bookmarkStart w:id="10" w:name="_GoBack"/>
+      <w:bookmarkEnd w:id="10"/>
       <w:r>
         <w:rPr>
           <w:noProof/>
-          <w:lang w:eastAsia="fr-FR"/>
         </w:rPr>
         <w:drawing>
           <wp:inline distT="0" distB="0" distL="0" distR="0">
-            <wp:extent cx="3810000" cy="2066925"/>
-            <wp:effectExtent l="0" t="0" r="0" b="9525"/>
-            <wp:docPr id="19" name="Image 19" descr="C:\Users\dev\Desktop\SPOILER_Capture_decran_2021-11-15_a_19.13.45.png"/>
+            <wp:extent cx="5760720" cy="2880360"/>
+            <wp:effectExtent l="0" t="0" r="5080" b="2540"/>
+            <wp:docPr id="5" name="Image 5"/>
             <wp:cNvGraphicFramePr>
               <a:graphicFrameLocks xmlns:a="http://schemas.openxmlformats.org/drawingml/2006/main" noChangeAspect="1"/>
             </wp:cNvGraphicFramePr>
@@ -3760,10 +3750,8 @@
               <a:graphicData uri="http://schemas.openxmlformats.org/drawingml/2006/picture">
                 <pic:pic xmlns:pic="http://schemas.openxmlformats.org/drawingml/2006/picture">
                   <pic:nvPicPr>
-                    <pic:cNvPr id="0" name="Picture 2" descr="C:\Users\dev\Desktop\SPOILER_Capture_decran_2021-11-15_a_19.13.45.png"/>
-                    <pic:cNvPicPr>
-                      <a:picLocks noChangeAspect="1" noChangeArrowheads="1"/>
-                    </pic:cNvPicPr>
+                    <pic:cNvPr id="5" name="arboressence fait sur gloomaps.png"/>
+                    <pic:cNvPicPr/>
                   </pic:nvPicPr>
                   <pic:blipFill>
                     <a:blip r:embed="rId18">
@@ -3773,23 +3761,18 @@
                         </a:ext>
                       </a:extLst>
                     </a:blip>
-                    <a:srcRect/>
                     <a:stretch>
                       <a:fillRect/>
                     </a:stretch>
                   </pic:blipFill>
-                  <pic:spPr bwMode="auto">
+                  <pic:spPr>
                     <a:xfrm>
                       <a:off x="0" y="0"/>
-                      <a:ext cx="3810000" cy="2066925"/>
+                      <a:ext cx="5760720" cy="2880360"/>
                     </a:xfrm>
                     <a:prstGeom prst="rect">
                       <a:avLst/>
                     </a:prstGeom>
-                    <a:noFill/>
-                    <a:ln>
-                      <a:noFill/>
-                    </a:ln>
                   </pic:spPr>
                 </pic:pic>
               </a:graphicData>
@@ -4243,12 +4226,12 @@
           <w:numId w:val="1"/>
         </w:numPr>
       </w:pPr>
-      <w:bookmarkStart w:id="10" w:name="_Toc77077379"/>
+      <w:bookmarkStart w:id="11" w:name="_Toc77077379"/>
       <w:r>
         <w:lastRenderedPageBreak/>
         <w:t>Définition du besoin :</w:t>
       </w:r>
-      <w:bookmarkEnd w:id="10"/>
+      <w:bookmarkEnd w:id="11"/>
     </w:p>
     <w:p>
       <w:pPr>
@@ -4258,11 +4241,11 @@
           <w:numId w:val="1"/>
         </w:numPr>
       </w:pPr>
-      <w:bookmarkStart w:id="11" w:name="_Toc77077380"/>
+      <w:bookmarkStart w:id="12" w:name="_Toc77077380"/>
       <w:r>
         <w:t>Analyse de l’existant :</w:t>
       </w:r>
-      <w:bookmarkEnd w:id="11"/>
+      <w:bookmarkEnd w:id="12"/>
     </w:p>
     <w:p>
       <w:pPr>
@@ -4461,11 +4444,11 @@
           <w:numId w:val="1"/>
         </w:numPr>
       </w:pPr>
-      <w:bookmarkStart w:id="12" w:name="_Toc77077381"/>
+      <w:bookmarkStart w:id="13" w:name="_Toc77077381"/>
       <w:r>
         <w:t>Enoncé du besoin :</w:t>
       </w:r>
-      <w:bookmarkEnd w:id="12"/>
+      <w:bookmarkEnd w:id="13"/>
     </w:p>
     <w:p>
       <w:pPr>
@@ -4482,9 +4465,9 @@
         </w:rPr>
         <w:drawing>
           <wp:inline distT="0" distB="0" distL="0" distR="0">
-            <wp:extent cx="3810000" cy="2790825"/>
-            <wp:effectExtent l="0" t="0" r="0" b="9525"/>
-            <wp:docPr id="5" name="Image 5" descr="C:\Users\dev\Desktop\IMG_20211107_200520.png"/>
+            <wp:extent cx="5760720" cy="3240405"/>
+            <wp:effectExtent l="0" t="0" r="5080" b="0"/>
+            <wp:docPr id="18" name="Image 18"/>
             <wp:cNvGraphicFramePr>
               <a:graphicFrameLocks xmlns:a="http://schemas.openxmlformats.org/drawingml/2006/main" noChangeAspect="1"/>
             </wp:cNvGraphicFramePr>
@@ -4492,10 +4475,8 @@
               <a:graphicData uri="http://schemas.openxmlformats.org/drawingml/2006/picture">
                 <pic:pic xmlns:pic="http://schemas.openxmlformats.org/drawingml/2006/picture">
                   <pic:nvPicPr>
-                    <pic:cNvPr id="0" name="Picture 1" descr="C:\Users\dev\Desktop\IMG_20211107_200520.png"/>
-                    <pic:cNvPicPr>
-                      <a:picLocks noChangeAspect="1" noChangeArrowheads="1"/>
-                    </pic:cNvPicPr>
+                    <pic:cNvPr id="18" name="diagramme  bête a corne .jpg"/>
+                    <pic:cNvPicPr/>
                   </pic:nvPicPr>
                   <pic:blipFill>
                     <a:blip r:embed="rId26">
@@ -4505,23 +4486,18 @@
                         </a:ext>
                       </a:extLst>
                     </a:blip>
-                    <a:srcRect/>
                     <a:stretch>
                       <a:fillRect/>
                     </a:stretch>
                   </pic:blipFill>
-                  <pic:spPr bwMode="auto">
+                  <pic:spPr>
                     <a:xfrm>
                       <a:off x="0" y="0"/>
-                      <a:ext cx="3810000" cy="2790825"/>
+                      <a:ext cx="5760720" cy="3240405"/>
                     </a:xfrm>
                     <a:prstGeom prst="rect">
                       <a:avLst/>
                     </a:prstGeom>
-                    <a:noFill/>
-                    <a:ln>
-                      <a:noFill/>
-                    </a:ln>
                   </pic:spPr>
                 </pic:pic>
               </a:graphicData>
@@ -4557,11 +4533,11 @@
           <w:numId w:val="1"/>
         </w:numPr>
       </w:pPr>
-      <w:bookmarkStart w:id="13" w:name="_Toc77077382"/>
+      <w:bookmarkStart w:id="14" w:name="_Toc77077382"/>
       <w:r>
         <w:t>Les objectifs quantitatifs :</w:t>
       </w:r>
-      <w:bookmarkEnd w:id="13"/>
+      <w:bookmarkEnd w:id="14"/>
     </w:p>
     <w:p>
       <w:pPr>
@@ -4608,11 +4584,11 @@
           <w:numId w:val="1"/>
         </w:numPr>
       </w:pPr>
-      <w:bookmarkStart w:id="14" w:name="_Toc77077383"/>
+      <w:bookmarkStart w:id="15" w:name="_Toc77077383"/>
       <w:r>
         <w:t>Fonctionnalités du produit :</w:t>
       </w:r>
-      <w:bookmarkEnd w:id="14"/>
+      <w:bookmarkEnd w:id="15"/>
     </w:p>
     <w:p>
       <w:pPr>
@@ -4664,6 +4640,7 @@
         </w:numPr>
       </w:pPr>
       <w:r>
+        <w:lastRenderedPageBreak/>
         <w:t>Le site doit-il avoir une version mobile ou une application dédiée ?</w:t>
       </w:r>
       <w:r>
@@ -4696,12 +4673,12 @@
           <w:numId w:val="1"/>
         </w:numPr>
       </w:pPr>
-      <w:bookmarkStart w:id="15" w:name="_Toc77077384"/>
+      <w:bookmarkStart w:id="16" w:name="_Toc77077384"/>
       <w:r>
         <w:lastRenderedPageBreak/>
         <w:t>Contraintes :</w:t>
       </w:r>
-      <w:bookmarkEnd w:id="15"/>
+      <w:bookmarkEnd w:id="16"/>
     </w:p>
     <w:p>
       <w:pPr>
@@ -4711,11 +4688,11 @@
           <w:numId w:val="1"/>
         </w:numPr>
       </w:pPr>
-      <w:bookmarkStart w:id="16" w:name="_Toc77077385"/>
+      <w:bookmarkStart w:id="17" w:name="_Toc77077385"/>
       <w:r>
         <w:t>Contraintes techniques :</w:t>
       </w:r>
-      <w:bookmarkEnd w:id="16"/>
+      <w:bookmarkEnd w:id="17"/>
     </w:p>
     <w:p>
       <w:r>
@@ -4747,7 +4724,15 @@
       </w:r>
       <w:proofErr w:type="spellEnd"/>
       <w:r>
-        <w:t xml:space="preserve">, agenda des disponibilités des dev, </w:t>
+        <w:t xml:space="preserve">, agenda des disponibilités des </w:t>
+      </w:r>
+      <w:proofErr w:type="spellStart"/>
+      <w:r>
+        <w:t>dev</w:t>
+      </w:r>
+      <w:proofErr w:type="spellEnd"/>
+      <w:r>
+        <w:t xml:space="preserve">, </w:t>
       </w:r>
       <w:proofErr w:type="spellStart"/>
       <w:r>
@@ -4909,11 +4894,11 @@
           <w:numId w:val="1"/>
         </w:numPr>
       </w:pPr>
-      <w:bookmarkStart w:id="17" w:name="_Toc77077386"/>
+      <w:bookmarkStart w:id="18" w:name="_Toc77077386"/>
       <w:r>
         <w:t>Contraintes légales et réglementaires :</w:t>
       </w:r>
-      <w:bookmarkEnd w:id="17"/>
+      <w:bookmarkEnd w:id="18"/>
     </w:p>
     <w:p>
       <w:pPr>
@@ -4956,8 +4941,6 @@
       <w:r>
         <w:t>Qui a les droits du contenu </w:t>
       </w:r>
-      <w:bookmarkStart w:id="18" w:name="_GoBack"/>
-      <w:bookmarkEnd w:id="18"/>
       <w:r>
         <w:t>rédigé</w:t>
       </w:r>
@@ -6162,10 +6145,10 @@
         </w:rPr>
         <w:lastRenderedPageBreak/>
         <w:drawing>
-          <wp:inline distT="0" distB="0" distL="0" distR="0" wp14:anchorId="4B63E7AB" wp14:editId="52BB7179">
-            <wp:extent cx="2886891" cy="3886200"/>
-            <wp:effectExtent l="0" t="0" r="8890" b="0"/>
-            <wp:docPr id="32" name="Image 32" descr="C:\Users\dev\Desktop\ProjetFilRouge\CDC\zoningPageDev.jpg"/>
+          <wp:inline distT="0" distB="0" distL="0" distR="0">
+            <wp:extent cx="2882265" cy="4078761"/>
+            <wp:effectExtent l="0" t="0" r="635" b="0"/>
+            <wp:docPr id="29" name="Image 29"/>
             <wp:cNvGraphicFramePr>
               <a:graphicFrameLocks xmlns:a="http://schemas.openxmlformats.org/drawingml/2006/main" noChangeAspect="1"/>
             </wp:cNvGraphicFramePr>
@@ -6173,36 +6156,29 @@
               <a:graphicData uri="http://schemas.openxmlformats.org/drawingml/2006/picture">
                 <pic:pic xmlns:pic="http://schemas.openxmlformats.org/drawingml/2006/picture">
                   <pic:nvPicPr>
-                    <pic:cNvPr id="0" name="Picture 8" descr="C:\Users\dev\Desktop\ProjetFilRouge\CDC\zoningPageDev.jpg"/>
-                    <pic:cNvPicPr>
-                      <a:picLocks noChangeAspect="1" noChangeArrowheads="1"/>
-                    </pic:cNvPicPr>
+                    <pic:cNvPr id="29" name="zoningPageDev.png"/>
+                    <pic:cNvPicPr/>
                   </pic:nvPicPr>
                   <pic:blipFill>
-                    <a:blip r:embed="rId37">
+                    <a:blip r:embed="rId37" cstate="print">
                       <a:extLst>
                         <a:ext uri="{28A0092B-C50C-407E-A947-70E740481C1C}">
                           <a14:useLocalDpi xmlns:a14="http://schemas.microsoft.com/office/drawing/2010/main" val="0"/>
                         </a:ext>
                       </a:extLst>
                     </a:blip>
-                    <a:srcRect/>
                     <a:stretch>
                       <a:fillRect/>
                     </a:stretch>
                   </pic:blipFill>
-                  <pic:spPr bwMode="auto">
+                  <pic:spPr>
                     <a:xfrm>
                       <a:off x="0" y="0"/>
-                      <a:ext cx="2913117" cy="3921504"/>
+                      <a:ext cx="2898446" cy="4101659"/>
                     </a:xfrm>
                     <a:prstGeom prst="rect">
                       <a:avLst/>
                     </a:prstGeom>
-                    <a:noFill/>
-                    <a:ln>
-                      <a:noFill/>
-                    </a:ln>
                   </pic:spPr>
                 </pic:pic>
               </a:graphicData>
@@ -6216,10 +6192,10 @@
           <w:lang w:eastAsia="fr-FR"/>
         </w:rPr>
         <w:drawing>
-          <wp:inline distT="0" distB="0" distL="0" distR="0" wp14:anchorId="2E90A33D" wp14:editId="7DD3165A">
-            <wp:extent cx="2724150" cy="3813810"/>
-            <wp:effectExtent l="0" t="0" r="0" b="0"/>
-            <wp:docPr id="31" name="Image 31" descr="C:\Users\dev\Desktop\ProjetFilRouge\CDC\wireframePageDev.jpg"/>
+          <wp:inline distT="0" distB="0" distL="0" distR="0" wp14:anchorId="4C6622FF" wp14:editId="05596A68">
+            <wp:extent cx="2844800" cy="4025743"/>
+            <wp:effectExtent l="0" t="0" r="0" b="635"/>
+            <wp:docPr id="30" name="Image 30"/>
             <wp:cNvGraphicFramePr>
               <a:graphicFrameLocks xmlns:a="http://schemas.openxmlformats.org/drawingml/2006/main" noChangeAspect="1"/>
             </wp:cNvGraphicFramePr>
@@ -6227,36 +6203,29 @@
               <a:graphicData uri="http://schemas.openxmlformats.org/drawingml/2006/picture">
                 <pic:pic xmlns:pic="http://schemas.openxmlformats.org/drawingml/2006/picture">
                   <pic:nvPicPr>
-                    <pic:cNvPr id="0" name="Picture 7" descr="C:\Users\dev\Desktop\ProjetFilRouge\CDC\wireframePageDev.jpg"/>
-                    <pic:cNvPicPr>
-                      <a:picLocks noChangeAspect="1" noChangeArrowheads="1"/>
-                    </pic:cNvPicPr>
+                    <pic:cNvPr id="30" name="wireframePageDev.png"/>
+                    <pic:cNvPicPr/>
                   </pic:nvPicPr>
                   <pic:blipFill>
-                    <a:blip r:embed="rId38">
+                    <a:blip r:embed="rId38" cstate="print">
                       <a:extLst>
                         <a:ext uri="{28A0092B-C50C-407E-A947-70E740481C1C}">
                           <a14:useLocalDpi xmlns:a14="http://schemas.microsoft.com/office/drawing/2010/main" val="0"/>
                         </a:ext>
                       </a:extLst>
                     </a:blip>
-                    <a:srcRect/>
                     <a:stretch>
                       <a:fillRect/>
                     </a:stretch>
                   </pic:blipFill>
-                  <pic:spPr bwMode="auto">
-                    <a:xfrm flipH="1">
+                  <pic:spPr>
+                    <a:xfrm>
                       <a:off x="0" y="0"/>
-                      <a:ext cx="2749151" cy="3848811"/>
+                      <a:ext cx="2865556" cy="4055115"/>
                     </a:xfrm>
                     <a:prstGeom prst="rect">
                       <a:avLst/>
                     </a:prstGeom>
-                    <a:noFill/>
-                    <a:ln>
-                      <a:noFill/>
-                    </a:ln>
                   </pic:spPr>
                 </pic:pic>
               </a:graphicData>
@@ -6503,9 +6472,9 @@
         <w:lastRenderedPageBreak/>
         <w:drawing>
           <wp:inline distT="0" distB="0" distL="0" distR="0">
-            <wp:extent cx="2929255" cy="3943228"/>
-            <wp:effectExtent l="0" t="0" r="4445" b="635"/>
-            <wp:docPr id="38" name="Image 38" descr="C:\Users\dev\Desktop\ProjetFilRouge\CDC\zoningPageOffres.jpg"/>
+            <wp:extent cx="2862860" cy="4051300"/>
+            <wp:effectExtent l="0" t="0" r="0" b="0"/>
+            <wp:docPr id="39" name="Image 39"/>
             <wp:cNvGraphicFramePr>
               <a:graphicFrameLocks xmlns:a="http://schemas.openxmlformats.org/drawingml/2006/main" noChangeAspect="1"/>
             </wp:cNvGraphicFramePr>
@@ -6513,36 +6482,29 @@
               <a:graphicData uri="http://schemas.openxmlformats.org/drawingml/2006/picture">
                 <pic:pic xmlns:pic="http://schemas.openxmlformats.org/drawingml/2006/picture">
                   <pic:nvPicPr>
-                    <pic:cNvPr id="0" name="Picture 14" descr="C:\Users\dev\Desktop\ProjetFilRouge\CDC\zoningPageOffres.jpg"/>
-                    <pic:cNvPicPr>
-                      <a:picLocks noChangeAspect="1" noChangeArrowheads="1"/>
-                    </pic:cNvPicPr>
+                    <pic:cNvPr id="39" name="zoningPageOffres.png"/>
+                    <pic:cNvPicPr/>
                   </pic:nvPicPr>
                   <pic:blipFill>
-                    <a:blip r:embed="rId43">
+                    <a:blip r:embed="rId43" cstate="print">
                       <a:extLst>
                         <a:ext uri="{28A0092B-C50C-407E-A947-70E740481C1C}">
                           <a14:useLocalDpi xmlns:a14="http://schemas.microsoft.com/office/drawing/2010/main" val="0"/>
                         </a:ext>
                       </a:extLst>
                     </a:blip>
-                    <a:srcRect/>
                     <a:stretch>
                       <a:fillRect/>
                     </a:stretch>
                   </pic:blipFill>
-                  <pic:spPr bwMode="auto">
+                  <pic:spPr>
                     <a:xfrm>
                       <a:off x="0" y="0"/>
-                      <a:ext cx="2950686" cy="3972078"/>
+                      <a:ext cx="2874738" cy="4068109"/>
                     </a:xfrm>
                     <a:prstGeom prst="rect">
                       <a:avLst/>
                     </a:prstGeom>
-                    <a:noFill/>
-                    <a:ln>
-                      <a:noFill/>
-                    </a:ln>
                   </pic:spPr>
                 </pic:pic>
               </a:graphicData>
@@ -6556,10 +6518,10 @@
           <w:lang w:eastAsia="fr-FR"/>
         </w:rPr>
         <w:drawing>
-          <wp:inline distT="0" distB="0" distL="0" distR="0" wp14:anchorId="1B39C4C7" wp14:editId="123ED891">
-            <wp:extent cx="2782661" cy="3895725"/>
-            <wp:effectExtent l="0" t="0" r="0" b="0"/>
-            <wp:docPr id="40" name="Image 40" descr="C:\Users\dev\Desktop\ProjetFilRouge\CDC\wireframmePageOffres.jpg"/>
+          <wp:inline distT="0" distB="0" distL="0" distR="0">
+            <wp:extent cx="2832100" cy="4007772"/>
+            <wp:effectExtent l="0" t="0" r="0" b="5715"/>
+            <wp:docPr id="34" name="Image 34"/>
             <wp:cNvGraphicFramePr>
               <a:graphicFrameLocks xmlns:a="http://schemas.openxmlformats.org/drawingml/2006/main" noChangeAspect="1"/>
             </wp:cNvGraphicFramePr>
@@ -6567,36 +6529,29 @@
               <a:graphicData uri="http://schemas.openxmlformats.org/drawingml/2006/picture">
                 <pic:pic xmlns:pic="http://schemas.openxmlformats.org/drawingml/2006/picture">
                   <pic:nvPicPr>
-                    <pic:cNvPr id="0" name="Picture 16" descr="C:\Users\dev\Desktop\ProjetFilRouge\CDC\wireframmePageOffres.jpg"/>
-                    <pic:cNvPicPr>
-                      <a:picLocks noChangeAspect="1" noChangeArrowheads="1"/>
-                    </pic:cNvPicPr>
+                    <pic:cNvPr id="34" name="wireframmePageOffres.png"/>
+                    <pic:cNvPicPr/>
                   </pic:nvPicPr>
                   <pic:blipFill>
-                    <a:blip r:embed="rId44">
+                    <a:blip r:embed="rId44" cstate="print">
                       <a:extLst>
                         <a:ext uri="{28A0092B-C50C-407E-A947-70E740481C1C}">
                           <a14:useLocalDpi xmlns:a14="http://schemas.microsoft.com/office/drawing/2010/main" val="0"/>
                         </a:ext>
                       </a:extLst>
                     </a:blip>
-                    <a:srcRect/>
                     <a:stretch>
                       <a:fillRect/>
                     </a:stretch>
                   </pic:blipFill>
-                  <pic:spPr bwMode="auto">
+                  <pic:spPr>
                     <a:xfrm>
                       <a:off x="0" y="0"/>
-                      <a:ext cx="2869222" cy="4016910"/>
+                      <a:ext cx="2868262" cy="4058946"/>
                     </a:xfrm>
                     <a:prstGeom prst="rect">
                       <a:avLst/>
                     </a:prstGeom>
-                    <a:noFill/>
-                    <a:ln>
-                      <a:noFill/>
-                    </a:ln>
                   </pic:spPr>
                 </pic:pic>
               </a:graphicData>
@@ -6673,9 +6628,9 @@
         <w:lastRenderedPageBreak/>
         <w:drawing>
           <wp:inline distT="0" distB="0" distL="0" distR="0">
-            <wp:extent cx="2867025" cy="3859457"/>
-            <wp:effectExtent l="0" t="0" r="0" b="8255"/>
-            <wp:docPr id="42" name="Image 42" descr="C:\Users\dev\Desktop\ProjetFilRouge\CDC\zoningPageProfils.jpg"/>
+            <wp:extent cx="2826962" cy="4000500"/>
+            <wp:effectExtent l="0" t="0" r="5715" b="0"/>
+            <wp:docPr id="46" name="Image 46"/>
             <wp:cNvGraphicFramePr>
               <a:graphicFrameLocks xmlns:a="http://schemas.openxmlformats.org/drawingml/2006/main" noChangeAspect="1"/>
             </wp:cNvGraphicFramePr>
@@ -6683,36 +6638,29 @@
               <a:graphicData uri="http://schemas.openxmlformats.org/drawingml/2006/picture">
                 <pic:pic xmlns:pic="http://schemas.openxmlformats.org/drawingml/2006/picture">
                   <pic:nvPicPr>
-                    <pic:cNvPr id="0" name="Picture 18" descr="C:\Users\dev\Desktop\ProjetFilRouge\CDC\zoningPageProfils.jpg"/>
-                    <pic:cNvPicPr>
-                      <a:picLocks noChangeAspect="1" noChangeArrowheads="1"/>
-                    </pic:cNvPicPr>
+                    <pic:cNvPr id="46" name="zoningPageProfils.png"/>
+                    <pic:cNvPicPr/>
                   </pic:nvPicPr>
                   <pic:blipFill>
-                    <a:blip r:embed="rId46">
+                    <a:blip r:embed="rId46" cstate="print">
                       <a:extLst>
                         <a:ext uri="{28A0092B-C50C-407E-A947-70E740481C1C}">
                           <a14:useLocalDpi xmlns:a14="http://schemas.microsoft.com/office/drawing/2010/main" val="0"/>
                         </a:ext>
                       </a:extLst>
                     </a:blip>
-                    <a:srcRect/>
                     <a:stretch>
                       <a:fillRect/>
                     </a:stretch>
                   </pic:blipFill>
-                  <pic:spPr bwMode="auto">
+                  <pic:spPr>
                     <a:xfrm>
                       <a:off x="0" y="0"/>
-                      <a:ext cx="2888821" cy="3888798"/>
+                      <a:ext cx="2832119" cy="4007798"/>
                     </a:xfrm>
                     <a:prstGeom prst="rect">
                       <a:avLst/>
                     </a:prstGeom>
-                    <a:noFill/>
-                    <a:ln>
-                      <a:noFill/>
-                    </a:ln>
                   </pic:spPr>
                 </pic:pic>
               </a:graphicData>
@@ -6726,10 +6674,10 @@
           <w:lang w:eastAsia="fr-FR"/>
         </w:rPr>
         <w:drawing>
-          <wp:inline distT="0" distB="0" distL="0" distR="0">
-            <wp:extent cx="2857500" cy="3846635"/>
-            <wp:effectExtent l="0" t="0" r="0" b="1905"/>
-            <wp:docPr id="43" name="Image 43" descr="C:\Users\dev\Desktop\ProjetFilRouge\CDC\wireframePageProfils.jpg"/>
+          <wp:inline distT="0" distB="0" distL="0" distR="0" wp14:anchorId="2C7AFCB6" wp14:editId="053D916F">
+            <wp:extent cx="2806700" cy="3971827"/>
+            <wp:effectExtent l="0" t="0" r="0" b="3810"/>
+            <wp:docPr id="47" name="Image 47"/>
             <wp:cNvGraphicFramePr>
               <a:graphicFrameLocks xmlns:a="http://schemas.openxmlformats.org/drawingml/2006/main" noChangeAspect="1"/>
             </wp:cNvGraphicFramePr>
@@ -6737,36 +6685,29 @@
               <a:graphicData uri="http://schemas.openxmlformats.org/drawingml/2006/picture">
                 <pic:pic xmlns:pic="http://schemas.openxmlformats.org/drawingml/2006/picture">
                   <pic:nvPicPr>
-                    <pic:cNvPr id="0" name="Picture 19" descr="C:\Users\dev\Desktop\ProjetFilRouge\CDC\wireframePageProfils.jpg"/>
-                    <pic:cNvPicPr>
-                      <a:picLocks noChangeAspect="1" noChangeArrowheads="1"/>
-                    </pic:cNvPicPr>
+                    <pic:cNvPr id="47" name="wireframePageProfils.png"/>
+                    <pic:cNvPicPr/>
                   </pic:nvPicPr>
                   <pic:blipFill>
-                    <a:blip r:embed="rId47">
+                    <a:blip r:embed="rId47" cstate="print">
                       <a:extLst>
                         <a:ext uri="{28A0092B-C50C-407E-A947-70E740481C1C}">
                           <a14:useLocalDpi xmlns:a14="http://schemas.microsoft.com/office/drawing/2010/main" val="0"/>
                         </a:ext>
                       </a:extLst>
                     </a:blip>
-                    <a:srcRect/>
                     <a:stretch>
                       <a:fillRect/>
                     </a:stretch>
                   </pic:blipFill>
-                  <pic:spPr bwMode="auto">
+                  <pic:spPr>
                     <a:xfrm>
                       <a:off x="0" y="0"/>
-                      <a:ext cx="2884534" cy="3883027"/>
+                      <a:ext cx="2817252" cy="3986759"/>
                     </a:xfrm>
                     <a:prstGeom prst="rect">
                       <a:avLst/>
                     </a:prstGeom>
-                    <a:noFill/>
-                    <a:ln>
-                      <a:noFill/>
-                    </a:ln>
                   </pic:spPr>
                 </pic:pic>
               </a:graphicData>
@@ -6850,7 +6791,7 @@
 </file>
 
 <file path=word/endnotes.xml><?xml version="1.0" encoding="utf-8"?>
-<w:endnotes xmlns:wpc="http://schemas.microsoft.com/office/word/2010/wordprocessingCanvas" xmlns:mc="http://schemas.openxmlformats.org/markup-compatibility/2006" xmlns:o="urn:schemas-microsoft-com:office:office" xmlns:r="http://schemas.openxmlformats.org/officeDocument/2006/relationships" xmlns:m="http://schemas.openxmlformats.org/officeDocument/2006/math" xmlns:v="urn:schemas-microsoft-com:vml" xmlns:wp14="http://schemas.microsoft.com/office/word/2010/wordprocessingDrawing" xmlns:wp="http://schemas.openxmlformats.org/drawingml/2006/wordprocessingDrawing" xmlns:w10="urn:schemas-microsoft-com:office:word" xmlns:w="http://schemas.openxmlformats.org/wordprocessingml/2006/main" xmlns:w14="http://schemas.microsoft.com/office/word/2010/wordml" xmlns:w15="http://schemas.microsoft.com/office/word/2012/wordml" xmlns:wpg="http://schemas.microsoft.com/office/word/2010/wordprocessingGroup" xmlns:wpi="http://schemas.microsoft.com/office/word/2010/wordprocessingInk" xmlns:wne="http://schemas.microsoft.com/office/word/2006/wordml" xmlns:wps="http://schemas.microsoft.com/office/word/2010/wordprocessingShape" mc:Ignorable="w14 w15 wp14">
+<w:endnotes xmlns:wpc="http://schemas.microsoft.com/office/word/2010/wordprocessingCanvas" xmlns:cx="http://schemas.microsoft.com/office/drawing/2014/chartex" xmlns:cx1="http://schemas.microsoft.com/office/drawing/2015/9/8/chartex" xmlns:cx2="http://schemas.microsoft.com/office/drawing/2015/10/21/chartex" xmlns:cx3="http://schemas.microsoft.com/office/drawing/2016/5/9/chartex" xmlns:cx4="http://schemas.microsoft.com/office/drawing/2016/5/10/chartex" xmlns:cx5="http://schemas.microsoft.com/office/drawing/2016/5/11/chartex" xmlns:cx6="http://schemas.microsoft.com/office/drawing/2016/5/12/chartex" xmlns:cx7="http://schemas.microsoft.com/office/drawing/2016/5/13/chartex" xmlns:cx8="http://schemas.microsoft.com/office/drawing/2016/5/14/chartex" xmlns:mc="http://schemas.openxmlformats.org/markup-compatibility/2006" xmlns:aink="http://schemas.microsoft.com/office/drawing/2016/ink" xmlns:am3d="http://schemas.microsoft.com/office/drawing/2017/model3d" xmlns:o="urn:schemas-microsoft-com:office:office" xmlns:r="http://schemas.openxmlformats.org/officeDocument/2006/relationships" xmlns:m="http://schemas.openxmlformats.org/officeDocument/2006/math" xmlns:v="urn:schemas-microsoft-com:vml" xmlns:wp14="http://schemas.microsoft.com/office/word/2010/wordprocessingDrawing" xmlns:wp="http://schemas.openxmlformats.org/drawingml/2006/wordprocessingDrawing" xmlns:w10="urn:schemas-microsoft-com:office:word" xmlns:w="http://schemas.openxmlformats.org/wordprocessingml/2006/main" xmlns:w14="http://schemas.microsoft.com/office/word/2010/wordml" xmlns:w15="http://schemas.microsoft.com/office/word/2012/wordml" xmlns:w16cid="http://schemas.microsoft.com/office/word/2016/wordml/cid" xmlns:w16se="http://schemas.microsoft.com/office/word/2015/wordml/symex" xmlns:wpg="http://schemas.microsoft.com/office/word/2010/wordprocessingGroup" xmlns:wpi="http://schemas.microsoft.com/office/word/2010/wordprocessingInk" xmlns:wne="http://schemas.microsoft.com/office/word/2006/wordml" xmlns:wps="http://schemas.microsoft.com/office/word/2010/wordprocessingShape" mc:Ignorable="w14 w15 w16se w16cid wp14">
   <w:endnote w:type="separator" w:id="-1">
     <w:p>
       <w:pPr>
@@ -6875,7 +6816,7 @@
 </file>
 
 <file path=word/footer1.xml><?xml version="1.0" encoding="utf-8"?>
-<w:ftr xmlns:wpc="http://schemas.microsoft.com/office/word/2010/wordprocessingCanvas" xmlns:mc="http://schemas.openxmlformats.org/markup-compatibility/2006" xmlns:o="urn:schemas-microsoft-com:office:office" xmlns:r="http://schemas.openxmlformats.org/officeDocument/2006/relationships" xmlns:m="http://schemas.openxmlformats.org/officeDocument/2006/math" xmlns:v="urn:schemas-microsoft-com:vml" xmlns:wp14="http://schemas.microsoft.com/office/word/2010/wordprocessingDrawing" xmlns:wp="http://schemas.openxmlformats.org/drawingml/2006/wordprocessingDrawing" xmlns:w10="urn:schemas-microsoft-com:office:word" xmlns:w="http://schemas.openxmlformats.org/wordprocessingml/2006/main" xmlns:w14="http://schemas.microsoft.com/office/word/2010/wordml" xmlns:w15="http://schemas.microsoft.com/office/word/2012/wordml" xmlns:wpg="http://schemas.microsoft.com/office/word/2010/wordprocessingGroup" xmlns:wpi="http://schemas.microsoft.com/office/word/2010/wordprocessingInk" xmlns:wne="http://schemas.microsoft.com/office/word/2006/wordml" xmlns:wps="http://schemas.microsoft.com/office/word/2010/wordprocessingShape" mc:Ignorable="w14 w15 wp14">
+<w:ftr xmlns:wpc="http://schemas.microsoft.com/office/word/2010/wordprocessingCanvas" xmlns:cx="http://schemas.microsoft.com/office/drawing/2014/chartex" xmlns:cx1="http://schemas.microsoft.com/office/drawing/2015/9/8/chartex" xmlns:cx2="http://schemas.microsoft.com/office/drawing/2015/10/21/chartex" xmlns:cx3="http://schemas.microsoft.com/office/drawing/2016/5/9/chartex" xmlns:cx4="http://schemas.microsoft.com/office/drawing/2016/5/10/chartex" xmlns:cx5="http://schemas.microsoft.com/office/drawing/2016/5/11/chartex" xmlns:cx6="http://schemas.microsoft.com/office/drawing/2016/5/12/chartex" xmlns:cx7="http://schemas.microsoft.com/office/drawing/2016/5/13/chartex" xmlns:cx8="http://schemas.microsoft.com/office/drawing/2016/5/14/chartex" xmlns:mc="http://schemas.openxmlformats.org/markup-compatibility/2006" xmlns:aink="http://schemas.microsoft.com/office/drawing/2016/ink" xmlns:am3d="http://schemas.microsoft.com/office/drawing/2017/model3d" xmlns:o="urn:schemas-microsoft-com:office:office" xmlns:r="http://schemas.openxmlformats.org/officeDocument/2006/relationships" xmlns:m="http://schemas.openxmlformats.org/officeDocument/2006/math" xmlns:v="urn:schemas-microsoft-com:vml" xmlns:wp14="http://schemas.microsoft.com/office/word/2010/wordprocessingDrawing" xmlns:wp="http://schemas.openxmlformats.org/drawingml/2006/wordprocessingDrawing" xmlns:w10="urn:schemas-microsoft-com:office:word" xmlns:w="http://schemas.openxmlformats.org/wordprocessingml/2006/main" xmlns:w14="http://schemas.microsoft.com/office/word/2010/wordml" xmlns:w15="http://schemas.microsoft.com/office/word/2012/wordml" xmlns:w16cid="http://schemas.microsoft.com/office/word/2016/wordml/cid" xmlns:w16se="http://schemas.microsoft.com/office/word/2015/wordml/symex" xmlns:wpg="http://schemas.microsoft.com/office/word/2010/wordprocessingGroup" xmlns:wpi="http://schemas.microsoft.com/office/word/2010/wordprocessingInk" xmlns:wne="http://schemas.microsoft.com/office/word/2006/wordml" xmlns:wps="http://schemas.microsoft.com/office/word/2010/wordprocessingShape" mc:Ignorable="w14 w15 w16se w16cid wp14">
   <w:sdt>
     <w:sdtPr>
       <w:id w:val="40562367"/>
@@ -6921,7 +6862,7 @@
 </file>
 
 <file path=word/footnotes.xml><?xml version="1.0" encoding="utf-8"?>
-<w:footnotes xmlns:wpc="http://schemas.microsoft.com/office/word/2010/wordprocessingCanvas" xmlns:mc="http://schemas.openxmlformats.org/markup-compatibility/2006" xmlns:o="urn:schemas-microsoft-com:office:office" xmlns:r="http://schemas.openxmlformats.org/officeDocument/2006/relationships" xmlns:m="http://schemas.openxmlformats.org/officeDocument/2006/math" xmlns:v="urn:schemas-microsoft-com:vml" xmlns:wp14="http://schemas.microsoft.com/office/word/2010/wordprocessingDrawing" xmlns:wp="http://schemas.openxmlformats.org/drawingml/2006/wordprocessingDrawing" xmlns:w10="urn:schemas-microsoft-com:office:word" xmlns:w="http://schemas.openxmlformats.org/wordprocessingml/2006/main" xmlns:w14="http://schemas.microsoft.com/office/word/2010/wordml" xmlns:w15="http://schemas.microsoft.com/office/word/2012/wordml" xmlns:wpg="http://schemas.microsoft.com/office/word/2010/wordprocessingGroup" xmlns:wpi="http://schemas.microsoft.com/office/word/2010/wordprocessingInk" xmlns:wne="http://schemas.microsoft.com/office/word/2006/wordml" xmlns:wps="http://schemas.microsoft.com/office/word/2010/wordprocessingShape" mc:Ignorable="w14 w15 wp14">
+<w:footnotes xmlns:wpc="http://schemas.microsoft.com/office/word/2010/wordprocessingCanvas" xmlns:cx="http://schemas.microsoft.com/office/drawing/2014/chartex" xmlns:cx1="http://schemas.microsoft.com/office/drawing/2015/9/8/chartex" xmlns:cx2="http://schemas.microsoft.com/office/drawing/2015/10/21/chartex" xmlns:cx3="http://schemas.microsoft.com/office/drawing/2016/5/9/chartex" xmlns:cx4="http://schemas.microsoft.com/office/drawing/2016/5/10/chartex" xmlns:cx5="http://schemas.microsoft.com/office/drawing/2016/5/11/chartex" xmlns:cx6="http://schemas.microsoft.com/office/drawing/2016/5/12/chartex" xmlns:cx7="http://schemas.microsoft.com/office/drawing/2016/5/13/chartex" xmlns:cx8="http://schemas.microsoft.com/office/drawing/2016/5/14/chartex" xmlns:mc="http://schemas.openxmlformats.org/markup-compatibility/2006" xmlns:aink="http://schemas.microsoft.com/office/drawing/2016/ink" xmlns:am3d="http://schemas.microsoft.com/office/drawing/2017/model3d" xmlns:o="urn:schemas-microsoft-com:office:office" xmlns:r="http://schemas.openxmlformats.org/officeDocument/2006/relationships" xmlns:m="http://schemas.openxmlformats.org/officeDocument/2006/math" xmlns:v="urn:schemas-microsoft-com:vml" xmlns:wp14="http://schemas.microsoft.com/office/word/2010/wordprocessingDrawing" xmlns:wp="http://schemas.openxmlformats.org/drawingml/2006/wordprocessingDrawing" xmlns:w10="urn:schemas-microsoft-com:office:word" xmlns:w="http://schemas.openxmlformats.org/wordprocessingml/2006/main" xmlns:w14="http://schemas.microsoft.com/office/word/2010/wordml" xmlns:w15="http://schemas.microsoft.com/office/word/2012/wordml" xmlns:w16cid="http://schemas.microsoft.com/office/word/2016/wordml/cid" xmlns:w16se="http://schemas.microsoft.com/office/word/2015/wordml/symex" xmlns:wpg="http://schemas.microsoft.com/office/word/2010/wordprocessingGroup" xmlns:wpi="http://schemas.microsoft.com/office/word/2010/wordprocessingInk" xmlns:wne="http://schemas.microsoft.com/office/word/2006/wordml" xmlns:wps="http://schemas.microsoft.com/office/word/2010/wordprocessingShape" mc:Ignorable="w14 w15 w16se w16cid wp14">
   <w:footnote w:type="separator" w:id="-1">
     <w:p>
       <w:pPr>
@@ -6946,8 +6887,8 @@
 </file>
 
 <file path=word/numbering.xml><?xml version="1.0" encoding="utf-8"?>
-<w:numbering xmlns:wpc="http://schemas.microsoft.com/office/word/2010/wordprocessingCanvas" xmlns:mc="http://schemas.openxmlformats.org/markup-compatibility/2006" xmlns:o="urn:schemas-microsoft-com:office:office" xmlns:r="http://schemas.openxmlformats.org/officeDocument/2006/relationships" xmlns:m="http://schemas.openxmlformats.org/officeDocument/2006/math" xmlns:v="urn:schemas-microsoft-com:vml" xmlns:wp14="http://schemas.microsoft.com/office/word/2010/wordprocessingDrawing" xmlns:wp="http://schemas.openxmlformats.org/drawingml/2006/wordprocessingDrawing" xmlns:w10="urn:schemas-microsoft-com:office:word" xmlns:w="http://schemas.openxmlformats.org/wordprocessingml/2006/main" xmlns:w14="http://schemas.microsoft.com/office/word/2010/wordml" xmlns:w15="http://schemas.microsoft.com/office/word/2012/wordml" xmlns:wpg="http://schemas.microsoft.com/office/word/2010/wordprocessingGroup" xmlns:wpi="http://schemas.microsoft.com/office/word/2010/wordprocessingInk" xmlns:wne="http://schemas.microsoft.com/office/word/2006/wordml" xmlns:wps="http://schemas.microsoft.com/office/word/2010/wordprocessingShape" mc:Ignorable="w14 w15 wp14">
-  <w:abstractNum w:abstractNumId="0">
+<w:numbering xmlns:wpc="http://schemas.microsoft.com/office/word/2010/wordprocessingCanvas" xmlns:cx="http://schemas.microsoft.com/office/drawing/2014/chartex" xmlns:cx1="http://schemas.microsoft.com/office/drawing/2015/9/8/chartex" xmlns:cx2="http://schemas.microsoft.com/office/drawing/2015/10/21/chartex" xmlns:cx3="http://schemas.microsoft.com/office/drawing/2016/5/9/chartex" xmlns:cx4="http://schemas.microsoft.com/office/drawing/2016/5/10/chartex" xmlns:cx5="http://schemas.microsoft.com/office/drawing/2016/5/11/chartex" xmlns:cx6="http://schemas.microsoft.com/office/drawing/2016/5/12/chartex" xmlns:cx7="http://schemas.microsoft.com/office/drawing/2016/5/13/chartex" xmlns:cx8="http://schemas.microsoft.com/office/drawing/2016/5/14/chartex" xmlns:mc="http://schemas.openxmlformats.org/markup-compatibility/2006" xmlns:aink="http://schemas.microsoft.com/office/drawing/2016/ink" xmlns:am3d="http://schemas.microsoft.com/office/drawing/2017/model3d" xmlns:o="urn:schemas-microsoft-com:office:office" xmlns:r="http://schemas.openxmlformats.org/officeDocument/2006/relationships" xmlns:m="http://schemas.openxmlformats.org/officeDocument/2006/math" xmlns:v="urn:schemas-microsoft-com:vml" xmlns:wp14="http://schemas.microsoft.com/office/word/2010/wordprocessingDrawing" xmlns:wp="http://schemas.openxmlformats.org/drawingml/2006/wordprocessingDrawing" xmlns:w10="urn:schemas-microsoft-com:office:word" xmlns:w="http://schemas.openxmlformats.org/wordprocessingml/2006/main" xmlns:w14="http://schemas.microsoft.com/office/word/2010/wordml" xmlns:w15="http://schemas.microsoft.com/office/word/2012/wordml" xmlns:w16cid="http://schemas.microsoft.com/office/word/2016/wordml/cid" xmlns:w16se="http://schemas.microsoft.com/office/word/2015/wordml/symex" xmlns:wpg="http://schemas.microsoft.com/office/word/2010/wordprocessingGroup" xmlns:wpi="http://schemas.microsoft.com/office/word/2010/wordprocessingInk" xmlns:wne="http://schemas.microsoft.com/office/word/2006/wordml" xmlns:wps="http://schemas.microsoft.com/office/word/2010/wordprocessingShape" mc:Ignorable="w14 w15 w16se w16cid wp14">
+  <w:abstractNum w:abstractNumId="0" w15:restartNumberingAfterBreak="0">
     <w:nsid w:val="06907631"/>
     <w:multiLevelType w:val="hybridMultilevel"/>
     <w:tmpl w:val="1542F1B4"/>
@@ -7060,7 +7001,7 @@
       </w:rPr>
     </w:lvl>
   </w:abstractNum>
-  <w:abstractNum w:abstractNumId="1">
+  <w:abstractNum w:abstractNumId="1" w15:restartNumberingAfterBreak="0">
     <w:nsid w:val="0B88225A"/>
     <w:multiLevelType w:val="hybridMultilevel"/>
     <w:tmpl w:val="1C0203AE"/>
@@ -7173,7 +7114,7 @@
       </w:rPr>
     </w:lvl>
   </w:abstractNum>
-  <w:abstractNum w:abstractNumId="2">
+  <w:abstractNum w:abstractNumId="2" w15:restartNumberingAfterBreak="0">
     <w:nsid w:val="0D593149"/>
     <w:multiLevelType w:val="hybridMultilevel"/>
     <w:tmpl w:val="E2BCDF3C"/>
@@ -7286,7 +7227,7 @@
       </w:rPr>
     </w:lvl>
   </w:abstractNum>
-  <w:abstractNum w:abstractNumId="3">
+  <w:abstractNum w:abstractNumId="3" w15:restartNumberingAfterBreak="0">
     <w:nsid w:val="1680706D"/>
     <w:multiLevelType w:val="hybridMultilevel"/>
     <w:tmpl w:val="A120DFEE"/>
@@ -7399,7 +7340,7 @@
       </w:rPr>
     </w:lvl>
   </w:abstractNum>
-  <w:abstractNum w:abstractNumId="4">
+  <w:abstractNum w:abstractNumId="4" w15:restartNumberingAfterBreak="0">
     <w:nsid w:val="2AE831ED"/>
     <w:multiLevelType w:val="multilevel"/>
     <w:tmpl w:val="040C001D"/>
@@ -7485,7 +7426,7 @@
       </w:pPr>
     </w:lvl>
   </w:abstractNum>
-  <w:abstractNum w:abstractNumId="5">
+  <w:abstractNum w:abstractNumId="5" w15:restartNumberingAfterBreak="0">
     <w:nsid w:val="2B98228A"/>
     <w:multiLevelType w:val="hybridMultilevel"/>
     <w:tmpl w:val="6700F3B0"/>
@@ -7598,7 +7539,7 @@
       </w:rPr>
     </w:lvl>
   </w:abstractNum>
-  <w:abstractNum w:abstractNumId="6">
+  <w:abstractNum w:abstractNumId="6" w15:restartNumberingAfterBreak="0">
     <w:nsid w:val="2DC46F83"/>
     <w:multiLevelType w:val="multilevel"/>
     <w:tmpl w:val="040C001D"/>
@@ -7684,7 +7625,7 @@
       </w:pPr>
     </w:lvl>
   </w:abstractNum>
-  <w:abstractNum w:abstractNumId="7">
+  <w:abstractNum w:abstractNumId="7" w15:restartNumberingAfterBreak="0">
     <w:nsid w:val="30C10C21"/>
     <w:multiLevelType w:val="hybridMultilevel"/>
     <w:tmpl w:val="E9F636C0"/>
@@ -7770,7 +7711,7 @@
       </w:pPr>
     </w:lvl>
   </w:abstractNum>
-  <w:abstractNum w:abstractNumId="8">
+  <w:abstractNum w:abstractNumId="8" w15:restartNumberingAfterBreak="0">
     <w:nsid w:val="3A784CAB"/>
     <w:multiLevelType w:val="hybridMultilevel"/>
     <w:tmpl w:val="69A8B5D8"/>
@@ -7883,7 +7824,7 @@
       </w:rPr>
     </w:lvl>
   </w:abstractNum>
-  <w:abstractNum w:abstractNumId="9">
+  <w:abstractNum w:abstractNumId="9" w15:restartNumberingAfterBreak="0">
     <w:nsid w:val="3AF51449"/>
     <w:multiLevelType w:val="hybridMultilevel"/>
     <w:tmpl w:val="B3CC1E88"/>
@@ -7996,7 +7937,7 @@
       </w:rPr>
     </w:lvl>
   </w:abstractNum>
-  <w:abstractNum w:abstractNumId="10">
+  <w:abstractNum w:abstractNumId="10" w15:restartNumberingAfterBreak="0">
     <w:nsid w:val="3EF62EB3"/>
     <w:multiLevelType w:val="multilevel"/>
     <w:tmpl w:val="040C001D"/>
@@ -8082,7 +8023,7 @@
       </w:pPr>
     </w:lvl>
   </w:abstractNum>
-  <w:abstractNum w:abstractNumId="11">
+  <w:abstractNum w:abstractNumId="11" w15:restartNumberingAfterBreak="0">
     <w:nsid w:val="431702E0"/>
     <w:multiLevelType w:val="hybridMultilevel"/>
     <w:tmpl w:val="1242EA1E"/>
@@ -8195,7 +8136,7 @@
       </w:rPr>
     </w:lvl>
   </w:abstractNum>
-  <w:abstractNum w:abstractNumId="12">
+  <w:abstractNum w:abstractNumId="12" w15:restartNumberingAfterBreak="0">
     <w:nsid w:val="4385090D"/>
     <w:multiLevelType w:val="hybridMultilevel"/>
     <w:tmpl w:val="DD9AF69E"/>
@@ -8308,7 +8249,7 @@
       </w:rPr>
     </w:lvl>
   </w:abstractNum>
-  <w:abstractNum w:abstractNumId="13">
+  <w:abstractNum w:abstractNumId="13" w15:restartNumberingAfterBreak="0">
     <w:nsid w:val="47DF012D"/>
     <w:multiLevelType w:val="hybridMultilevel"/>
     <w:tmpl w:val="A42CB150"/>
@@ -8421,7 +8362,7 @@
       </w:rPr>
     </w:lvl>
   </w:abstractNum>
-  <w:abstractNum w:abstractNumId="14">
+  <w:abstractNum w:abstractNumId="14" w15:restartNumberingAfterBreak="0">
     <w:nsid w:val="55CC2CB1"/>
     <w:multiLevelType w:val="hybridMultilevel"/>
     <w:tmpl w:val="64B299A2"/>
@@ -8534,7 +8475,7 @@
       </w:rPr>
     </w:lvl>
   </w:abstractNum>
-  <w:abstractNum w:abstractNumId="15">
+  <w:abstractNum w:abstractNumId="15" w15:restartNumberingAfterBreak="0">
     <w:nsid w:val="567346C0"/>
     <w:multiLevelType w:val="hybridMultilevel"/>
     <w:tmpl w:val="03563854"/>
@@ -8647,7 +8588,7 @@
       </w:rPr>
     </w:lvl>
   </w:abstractNum>
-  <w:abstractNum w:abstractNumId="16">
+  <w:abstractNum w:abstractNumId="16" w15:restartNumberingAfterBreak="0">
     <w:nsid w:val="62A8161B"/>
     <w:multiLevelType w:val="multilevel"/>
     <w:tmpl w:val="040C001D"/>
@@ -8733,7 +8674,7 @@
       </w:pPr>
     </w:lvl>
   </w:abstractNum>
-  <w:abstractNum w:abstractNumId="17">
+  <w:abstractNum w:abstractNumId="17" w15:restartNumberingAfterBreak="0">
     <w:nsid w:val="67393DA0"/>
     <w:multiLevelType w:val="hybridMultilevel"/>
     <w:tmpl w:val="CF428D90"/>
@@ -8846,7 +8787,7 @@
       </w:rPr>
     </w:lvl>
   </w:abstractNum>
-  <w:abstractNum w:abstractNumId="18">
+  <w:abstractNum w:abstractNumId="18" w15:restartNumberingAfterBreak="0">
     <w:nsid w:val="69F35F1E"/>
     <w:multiLevelType w:val="hybridMultilevel"/>
     <w:tmpl w:val="8F1A7F58"/>
@@ -8932,7 +8873,7 @@
       </w:pPr>
     </w:lvl>
   </w:abstractNum>
-  <w:abstractNum w:abstractNumId="19">
+  <w:abstractNum w:abstractNumId="19" w15:restartNumberingAfterBreak="0">
     <w:nsid w:val="6CB76533"/>
     <w:multiLevelType w:val="hybridMultilevel"/>
     <w:tmpl w:val="3A52DA14"/>
@@ -9045,7 +8986,7 @@
       </w:rPr>
     </w:lvl>
   </w:abstractNum>
-  <w:abstractNum w:abstractNumId="20">
+  <w:abstractNum w:abstractNumId="20" w15:restartNumberingAfterBreak="0">
     <w:nsid w:val="6CFD6A33"/>
     <w:multiLevelType w:val="hybridMultilevel"/>
     <w:tmpl w:val="E5765E60"/>
@@ -9158,7 +9099,7 @@
       </w:rPr>
     </w:lvl>
   </w:abstractNum>
-  <w:abstractNum w:abstractNumId="21">
+  <w:abstractNum w:abstractNumId="21" w15:restartNumberingAfterBreak="0">
     <w:nsid w:val="6E5F0EB7"/>
     <w:multiLevelType w:val="hybridMultilevel"/>
     <w:tmpl w:val="5EAED3DC"/>
@@ -9271,7 +9212,7 @@
       </w:rPr>
     </w:lvl>
   </w:abstractNum>
-  <w:abstractNum w:abstractNumId="22">
+  <w:abstractNum w:abstractNumId="22" w15:restartNumberingAfterBreak="0">
     <w:nsid w:val="6FC63C91"/>
     <w:multiLevelType w:val="hybridMultilevel"/>
     <w:tmpl w:val="6DC233F0"/>
@@ -9384,7 +9325,7 @@
       </w:rPr>
     </w:lvl>
   </w:abstractNum>
-  <w:abstractNum w:abstractNumId="23">
+  <w:abstractNum w:abstractNumId="23" w15:restartNumberingAfterBreak="0">
     <w:nsid w:val="7119143B"/>
     <w:multiLevelType w:val="hybridMultilevel"/>
     <w:tmpl w:val="B2A29E44"/>
@@ -9497,7 +9438,7 @@
       </w:rPr>
     </w:lvl>
   </w:abstractNum>
-  <w:abstractNum w:abstractNumId="24">
+  <w:abstractNum w:abstractNumId="24" w15:restartNumberingAfterBreak="0">
     <w:nsid w:val="768B143B"/>
     <w:multiLevelType w:val="multilevel"/>
     <w:tmpl w:val="040C001D"/>
@@ -9583,7 +9524,7 @@
       </w:pPr>
     </w:lvl>
   </w:abstractNum>
-  <w:abstractNum w:abstractNumId="25">
+  <w:abstractNum w:abstractNumId="25" w15:restartNumberingAfterBreak="0">
     <w:nsid w:val="791A1A07"/>
     <w:multiLevelType w:val="hybridMultilevel"/>
     <w:tmpl w:val="7FECF0A2"/>
@@ -9669,7 +9610,7 @@
       </w:pPr>
     </w:lvl>
   </w:abstractNum>
-  <w:abstractNum w:abstractNumId="26">
+  <w:abstractNum w:abstractNumId="26" w15:restartNumberingAfterBreak="0">
     <w:nsid w:val="7F5707A0"/>
     <w:multiLevelType w:val="hybridMultilevel"/>
     <w:tmpl w:val="7CF6870E"/>
@@ -9867,7 +9808,7 @@
 </file>
 
 <file path=word/styles.xml><?xml version="1.0" encoding="utf-8"?>
-<w:styles xmlns:mc="http://schemas.openxmlformats.org/markup-compatibility/2006" xmlns:r="http://schemas.openxmlformats.org/officeDocument/2006/relationships" xmlns:w="http://schemas.openxmlformats.org/wordprocessingml/2006/main" xmlns:w14="http://schemas.microsoft.com/office/word/2010/wordml" xmlns:w15="http://schemas.microsoft.com/office/word/2012/wordml" mc:Ignorable="w14 w15">
+<w:styles xmlns:mc="http://schemas.openxmlformats.org/markup-compatibility/2006" xmlns:r="http://schemas.openxmlformats.org/officeDocument/2006/relationships" xmlns:w="http://schemas.openxmlformats.org/wordprocessingml/2006/main" xmlns:w14="http://schemas.microsoft.com/office/word/2010/wordml" xmlns:w15="http://schemas.microsoft.com/office/word/2012/wordml" xmlns:w16cid="http://schemas.microsoft.com/office/word/2016/wordml/cid" xmlns:w16se="http://schemas.microsoft.com/office/word/2015/wordml/symex" mc:Ignorable="w14 w15 w16se w16cid">
   <w:docDefaults>
     <w:rPrDefault>
       <w:rPr>
@@ -9883,7 +9824,7 @@
       </w:pPr>
     </w:pPrDefault>
   </w:docDefaults>
-  <w:latentStyles w:defLockedState="0" w:defUIPriority="99" w:defSemiHidden="0" w:defUnhideWhenUsed="0" w:defQFormat="0" w:count="371">
+  <w:latentStyles w:defLockedState="0" w:defUIPriority="99" w:defSemiHidden="0" w:defUnhideWhenUsed="0" w:defQFormat="0" w:count="375">
     <w:lsdException w:name="Normal" w:uiPriority="0" w:qFormat="1"/>
     <w:lsdException w:name="heading 1" w:uiPriority="9" w:qFormat="1"/>
     <w:lsdException w:name="heading 2" w:semiHidden="1" w:uiPriority="9" w:unhideWhenUsed="1" w:qFormat="1"/>
@@ -10255,6 +10196,10 @@
     <w:lsdException w:name="List Table 5 Dark Accent 6" w:uiPriority="50"/>
     <w:lsdException w:name="List Table 6 Colorful Accent 6" w:uiPriority="51"/>
     <w:lsdException w:name="List Table 7 Colorful Accent 6" w:uiPriority="52"/>
+    <w:lsdException w:name="Mention" w:semiHidden="1" w:unhideWhenUsed="1"/>
+    <w:lsdException w:name="Smart Hyperlink" w:semiHidden="1" w:unhideWhenUsed="1"/>
+    <w:lsdException w:name="Hashtag" w:semiHidden="1" w:unhideWhenUsed="1"/>
+    <w:lsdException w:name="Unresolved Mention" w:semiHidden="1" w:unhideWhenUsed="1"/>
   </w:latentStyles>
   <w:style w:type="paragraph" w:default="1" w:styleId="Normal">
     <w:name w:val="Normal"/>
@@ -10551,7 +10496,7 @@
 </file>
 
 <file path=word/glossary/document.xml><?xml version="1.0" encoding="utf-8"?>
-<w:glossaryDocument xmlns:wpc="http://schemas.microsoft.com/office/word/2010/wordprocessingCanvas" xmlns:mc="http://schemas.openxmlformats.org/markup-compatibility/2006" xmlns:o="urn:schemas-microsoft-com:office:office" xmlns:r="http://schemas.openxmlformats.org/officeDocument/2006/relationships" xmlns:m="http://schemas.openxmlformats.org/officeDocument/2006/math" xmlns:v="urn:schemas-microsoft-com:vml" xmlns:wp14="http://schemas.microsoft.com/office/word/2010/wordprocessingDrawing" xmlns:wp="http://schemas.openxmlformats.org/drawingml/2006/wordprocessingDrawing" xmlns:w10="urn:schemas-microsoft-com:office:word" xmlns:w="http://schemas.openxmlformats.org/wordprocessingml/2006/main" xmlns:w14="http://schemas.microsoft.com/office/word/2010/wordml" xmlns:w15="http://schemas.microsoft.com/office/word/2012/wordml" xmlns:wpg="http://schemas.microsoft.com/office/word/2010/wordprocessingGroup" xmlns:wpi="http://schemas.microsoft.com/office/word/2010/wordprocessingInk" xmlns:wne="http://schemas.microsoft.com/office/word/2006/wordml" xmlns:wps="http://schemas.microsoft.com/office/word/2010/wordprocessingShape" mc:Ignorable="w14 w15 wp14">
+<w:glossaryDocument xmlns:wpc="http://schemas.microsoft.com/office/word/2010/wordprocessingCanvas" xmlns:cx="http://schemas.microsoft.com/office/drawing/2014/chartex" xmlns:cx1="http://schemas.microsoft.com/office/drawing/2015/9/8/chartex" xmlns:cx2="http://schemas.microsoft.com/office/drawing/2015/10/21/chartex" xmlns:cx3="http://schemas.microsoft.com/office/drawing/2016/5/9/chartex" xmlns:cx4="http://schemas.microsoft.com/office/drawing/2016/5/10/chartex" xmlns:cx5="http://schemas.microsoft.com/office/drawing/2016/5/11/chartex" xmlns:cx6="http://schemas.microsoft.com/office/drawing/2016/5/12/chartex" xmlns:cx7="http://schemas.microsoft.com/office/drawing/2016/5/13/chartex" xmlns:cx8="http://schemas.microsoft.com/office/drawing/2016/5/14/chartex" xmlns:mc="http://schemas.openxmlformats.org/markup-compatibility/2006" xmlns:aink="http://schemas.microsoft.com/office/drawing/2016/ink" xmlns:am3d="http://schemas.microsoft.com/office/drawing/2017/model3d" xmlns:o="urn:schemas-microsoft-com:office:office" xmlns:r="http://schemas.openxmlformats.org/officeDocument/2006/relationships" xmlns:m="http://schemas.openxmlformats.org/officeDocument/2006/math" xmlns:v="urn:schemas-microsoft-com:vml" xmlns:wp14="http://schemas.microsoft.com/office/word/2010/wordprocessingDrawing" xmlns:wp="http://schemas.openxmlformats.org/drawingml/2006/wordprocessingDrawing" xmlns:w10="urn:schemas-microsoft-com:office:word" xmlns:w="http://schemas.openxmlformats.org/wordprocessingml/2006/main" xmlns:w14="http://schemas.microsoft.com/office/word/2010/wordml" xmlns:w15="http://schemas.microsoft.com/office/word/2012/wordml" xmlns:w16cid="http://schemas.microsoft.com/office/word/2016/wordml/cid" xmlns:w16se="http://schemas.microsoft.com/office/word/2015/wordml/symex" xmlns:wpg="http://schemas.microsoft.com/office/word/2010/wordprocessingGroup" xmlns:wpi="http://schemas.microsoft.com/office/word/2010/wordprocessingInk" xmlns:wne="http://schemas.microsoft.com/office/word/2006/wordml" xmlns:wps="http://schemas.microsoft.com/office/word/2010/wordprocessingShape" mc:Ignorable="w14 w15 w16se w16cid wp14">
   <w:docParts>
     <w:docPart>
       <w:docPartPr>
@@ -10575,7 +10520,7 @@
           </w:pPr>
           <w:r>
             <w:rPr>
-              <w:color w:val="2E74B5" w:themeColor="accent1" w:themeShade="BF"/>
+              <w:color w:val="2F5496" w:themeColor="accent1" w:themeShade="BF"/>
               <w:sz w:val="24"/>
               <w:szCs w:val="24"/>
             </w:rPr>
@@ -10607,7 +10552,7 @@
           <w:r>
             <w:rPr>
               <w:rFonts w:asciiTheme="majorHAnsi" w:eastAsiaTheme="majorEastAsia" w:hAnsiTheme="majorHAnsi" w:cstheme="majorBidi"/>
-              <w:color w:val="5B9BD5" w:themeColor="accent1"/>
+              <w:color w:val="4472C4" w:themeColor="accent1"/>
               <w:sz w:val="88"/>
               <w:szCs w:val="88"/>
             </w:rPr>
@@ -10638,7 +10583,7 @@
           </w:pPr>
           <w:r>
             <w:rPr>
-              <w:color w:val="2E74B5" w:themeColor="accent1" w:themeShade="BF"/>
+              <w:color w:val="2F5496" w:themeColor="accent1" w:themeShade="BF"/>
               <w:sz w:val="24"/>
               <w:szCs w:val="24"/>
             </w:rPr>
@@ -10669,7 +10614,7 @@
           </w:pPr>
           <w:r>
             <w:rPr>
-              <w:color w:val="5B9BD5" w:themeColor="accent1"/>
+              <w:color w:val="4472C4" w:themeColor="accent1"/>
               <w:sz w:val="28"/>
               <w:szCs w:val="28"/>
             </w:rPr>
@@ -10700,7 +10645,7 @@
           </w:pPr>
           <w:r>
             <w:rPr>
-              <w:color w:val="5B9BD5" w:themeColor="accent1"/>
+              <w:color w:val="4472C4" w:themeColor="accent1"/>
               <w:sz w:val="28"/>
               <w:szCs w:val="28"/>
             </w:rPr>
@@ -10714,11 +10659,11 @@
 </file>
 
 <file path=word/glossary/fontTable.xml><?xml version="1.0" encoding="utf-8"?>
-<w:fonts xmlns:mc="http://schemas.openxmlformats.org/markup-compatibility/2006" xmlns:r="http://schemas.openxmlformats.org/officeDocument/2006/relationships" xmlns:w="http://schemas.openxmlformats.org/wordprocessingml/2006/main" xmlns:w14="http://schemas.microsoft.com/office/word/2010/wordml" xmlns:w15="http://schemas.microsoft.com/office/word/2012/wordml" mc:Ignorable="w14 w15">
+<w:fonts xmlns:mc="http://schemas.openxmlformats.org/markup-compatibility/2006" xmlns:r="http://schemas.openxmlformats.org/officeDocument/2006/relationships" xmlns:w="http://schemas.openxmlformats.org/wordprocessingml/2006/main" xmlns:w14="http://schemas.microsoft.com/office/word/2010/wordml" xmlns:w15="http://schemas.microsoft.com/office/word/2012/wordml" xmlns:w16cid="http://schemas.microsoft.com/office/word/2016/wordml/cid" xmlns:w16se="http://schemas.microsoft.com/office/word/2015/wordml/symex" mc:Ignorable="w14 w15 w16se w16cid">
   <w:font w:name="Symbol">
     <w:panose1 w:val="05050102010706020507"/>
     <w:charset w:val="02"/>
-    <w:family w:val="roman"/>
+    <w:family w:val="decorative"/>
     <w:pitch w:val="variable"/>
     <w:sig w:usb0="00000000" w:usb1="10000000" w:usb2="00000000" w:usb3="00000000" w:csb0="80000000" w:csb1="00000000"/>
   </w:font>
@@ -10739,7 +10684,7 @@
   <w:font w:name="Wingdings">
     <w:panose1 w:val="05000000000000000000"/>
     <w:charset w:val="02"/>
-    <w:family w:val="auto"/>
+    <w:family w:val="decorative"/>
     <w:pitch w:val="variable"/>
     <w:sig w:usb0="00000000" w:usb1="10000000" w:usb2="00000000" w:usb3="00000000" w:csb0="80000000" w:csb1="00000000"/>
   </w:font>
@@ -10748,20 +10693,20 @@
     <w:charset w:val="00"/>
     <w:family w:val="swiss"/>
     <w:pitch w:val="variable"/>
-    <w:sig w:usb0="E00002FF" w:usb1="4000ACFF" w:usb2="00000001" w:usb3="00000000" w:csb0="0000019F" w:csb1="00000000"/>
+    <w:sig w:usb0="E0002AFF" w:usb1="C000ACFF" w:usb2="00000009" w:usb3="00000000" w:csb0="000001FF" w:csb1="00000000"/>
   </w:font>
   <w:font w:name="Calibri Light">
     <w:panose1 w:val="020F0302020204030204"/>
     <w:charset w:val="00"/>
     <w:family w:val="swiss"/>
     <w:pitch w:val="variable"/>
-    <w:sig w:usb0="A00002EF" w:usb1="4000207B" w:usb2="00000000" w:usb3="00000000" w:csb0="0000019F" w:csb1="00000000"/>
+    <w:sig w:usb0="E0002AFF" w:usb1="C000247B" w:usb2="00000009" w:usb3="00000000" w:csb0="000001FF" w:csb1="00000000"/>
   </w:font>
 </w:fonts>
 </file>
 
 <file path=word/glossary/settings.xml><?xml version="1.0" encoding="utf-8"?>
-<w:settings xmlns:mc="http://schemas.openxmlformats.org/markup-compatibility/2006" xmlns:o="urn:schemas-microsoft-com:office:office" xmlns:r="http://schemas.openxmlformats.org/officeDocument/2006/relationships" xmlns:m="http://schemas.openxmlformats.org/officeDocument/2006/math" xmlns:v="urn:schemas-microsoft-com:vml" xmlns:w10="urn:schemas-microsoft-com:office:word" xmlns:w="http://schemas.openxmlformats.org/wordprocessingml/2006/main" xmlns:w14="http://schemas.microsoft.com/office/word/2010/wordml" xmlns:w15="http://schemas.microsoft.com/office/word/2012/wordml" xmlns:sl="http://schemas.openxmlformats.org/schemaLibrary/2006/main" mc:Ignorable="w14 w15">
+<w:settings xmlns:mc="http://schemas.openxmlformats.org/markup-compatibility/2006" xmlns:o="urn:schemas-microsoft-com:office:office" xmlns:r="http://schemas.openxmlformats.org/officeDocument/2006/relationships" xmlns:m="http://schemas.openxmlformats.org/officeDocument/2006/math" xmlns:v="urn:schemas-microsoft-com:vml" xmlns:w10="urn:schemas-microsoft-com:office:word" xmlns:w="http://schemas.openxmlformats.org/wordprocessingml/2006/main" xmlns:w14="http://schemas.microsoft.com/office/word/2010/wordml" xmlns:w15="http://schemas.microsoft.com/office/word/2012/wordml" xmlns:w16cid="http://schemas.microsoft.com/office/word/2016/wordml/cid" xmlns:w16se="http://schemas.microsoft.com/office/word/2015/wordml/symex" xmlns:sl="http://schemas.openxmlformats.org/schemaLibrary/2006/main" mc:Ignorable="w14 w15 w16se w16cid">
   <w:view w:val="normal"/>
   <w:defaultTabStop w:val="708"/>
   <w:hyphenationZone w:val="425"/>
@@ -10773,17 +10718,20 @@
     <w:compatSetting w:name="enableOpenTypeFeatures" w:uri="http://schemas.microsoft.com/office/word" w:val="1"/>
     <w:compatSetting w:name="doNotFlipMirrorIndents" w:uri="http://schemas.microsoft.com/office/word" w:val="1"/>
     <w:compatSetting w:name="differentiateMultirowTableHeaders" w:uri="http://schemas.microsoft.com/office/word" w:val="1"/>
+    <w:compatSetting w:name="useWord2013TrackBottomHyphenation" w:uri="http://schemas.microsoft.com/office/word" w:val="1"/>
   </w:compat>
   <w:rsids>
     <w:rsidRoot w:val="001E55E2"/>
     <w:rsid w:val="001D1A4A"/>
     <w:rsid w:val="001E55E2"/>
+    <w:rsid w:val="00292F43"/>
     <w:rsid w:val="00564ACD"/>
     <w:rsid w:val="005E4DED"/>
     <w:rsid w:val="00653366"/>
     <w:rsid w:val="00671256"/>
     <w:rsid w:val="006F61CC"/>
     <w:rsid w:val="007210AC"/>
+    <w:rsid w:val="0072546F"/>
     <w:rsid w:val="0075330A"/>
     <w:rsid w:val="007B7C71"/>
     <w:rsid w:val="00805EA7"/>
@@ -10820,7 +10768,7 @@
 </file>
 
 <file path=word/glossary/styles.xml><?xml version="1.0" encoding="utf-8"?>
-<w:styles xmlns:mc="http://schemas.openxmlformats.org/markup-compatibility/2006" xmlns:r="http://schemas.openxmlformats.org/officeDocument/2006/relationships" xmlns:w="http://schemas.openxmlformats.org/wordprocessingml/2006/main" xmlns:w14="http://schemas.microsoft.com/office/word/2010/wordml" xmlns:w15="http://schemas.microsoft.com/office/word/2012/wordml" mc:Ignorable="w14 w15">
+<w:styles xmlns:mc="http://schemas.openxmlformats.org/markup-compatibility/2006" xmlns:r="http://schemas.openxmlformats.org/officeDocument/2006/relationships" xmlns:w="http://schemas.openxmlformats.org/wordprocessingml/2006/main" xmlns:w14="http://schemas.microsoft.com/office/word/2010/wordml" xmlns:w15="http://schemas.microsoft.com/office/word/2012/wordml" xmlns:w16cid="http://schemas.microsoft.com/office/word/2016/wordml/cid" xmlns:w16se="http://schemas.microsoft.com/office/word/2015/wordml/symex" mc:Ignorable="w14 w15 w16se w16cid">
   <w:docDefaults>
     <w:rPrDefault>
       <w:rPr>
@@ -10836,7 +10784,7 @@
       </w:pPr>
     </w:pPrDefault>
   </w:docDefaults>
-  <w:latentStyles w:defLockedState="0" w:defUIPriority="99" w:defSemiHidden="0" w:defUnhideWhenUsed="0" w:defQFormat="0" w:count="371">
+  <w:latentStyles w:defLockedState="0" w:defUIPriority="99" w:defSemiHidden="0" w:defUnhideWhenUsed="0" w:defQFormat="0" w:count="375">
     <w:lsdException w:name="Normal" w:uiPriority="0" w:qFormat="1"/>
     <w:lsdException w:name="heading 1" w:uiPriority="9" w:qFormat="1"/>
     <w:lsdException w:name="heading 2" w:semiHidden="1" w:uiPriority="9" w:unhideWhenUsed="1" w:qFormat="1"/>
@@ -11208,6 +11156,10 @@
     <w:lsdException w:name="List Table 5 Dark Accent 6" w:uiPriority="50"/>
     <w:lsdException w:name="List Table 6 Colorful Accent 6" w:uiPriority="51"/>
     <w:lsdException w:name="List Table 7 Colorful Accent 6" w:uiPriority="52"/>
+    <w:lsdException w:name="Mention" w:semiHidden="1" w:unhideWhenUsed="1"/>
+    <w:lsdException w:name="Smart Hyperlink" w:semiHidden="1" w:unhideWhenUsed="1"/>
+    <w:lsdException w:name="Hashtag" w:semiHidden="1" w:unhideWhenUsed="1"/>
+    <w:lsdException w:name="Unresolved Mention" w:semiHidden="1" w:unhideWhenUsed="1"/>
   </w:latentStyles>
   <w:style w:type="paragraph" w:default="1" w:styleId="Normal">
     <w:name w:val="Normal"/>
@@ -11264,7 +11216,7 @@
 </file>
 
 <file path=word/glossary/webSettings.xml><?xml version="1.0" encoding="utf-8"?>
-<w:webSettings xmlns:mc="http://schemas.openxmlformats.org/markup-compatibility/2006" xmlns:r="http://schemas.openxmlformats.org/officeDocument/2006/relationships" xmlns:w="http://schemas.openxmlformats.org/wordprocessingml/2006/main" xmlns:w14="http://schemas.microsoft.com/office/word/2010/wordml" xmlns:w15="http://schemas.microsoft.com/office/word/2012/wordml" mc:Ignorable="w14 w15">
+<w:webSettings xmlns:mc="http://schemas.openxmlformats.org/markup-compatibility/2006" xmlns:r="http://schemas.openxmlformats.org/officeDocument/2006/relationships" xmlns:w="http://schemas.openxmlformats.org/wordprocessingml/2006/main" xmlns:w14="http://schemas.microsoft.com/office/word/2010/wordml" xmlns:w15="http://schemas.microsoft.com/office/word/2012/wordml" xmlns:w16cid="http://schemas.microsoft.com/office/word/2016/wordml/cid" xmlns:w16se="http://schemas.microsoft.com/office/word/2015/wordml/symex" mc:Ignorable="w14 w15 w16se w16cid">
   <w:optimizeForBrowser/>
   <w:allowPNG/>
 </w:webSettings>
@@ -11555,7 +11507,7 @@
 </file>
 
 <file path=customXml/itemProps2.xml><?xml version="1.0" encoding="utf-8"?>
-<ds:datastoreItem xmlns:ds="http://schemas.openxmlformats.org/officeDocument/2006/customXml" ds:itemID="{660A892B-1B43-41FD-9666-7D6CC45AD14E}">
+<ds:datastoreItem xmlns:ds="http://schemas.openxmlformats.org/officeDocument/2006/customXml" ds:itemID="{26F6AEF8-0438-8041-B71E-2547BE3196A5}">
   <ds:schemaRefs>
     <ds:schemaRef ds:uri="http://schemas.openxmlformats.org/officeDocument/2006/bibliography"/>
   </ds:schemaRefs>

</xml_diff>